<commit_message>
Change get temp rain by date
</commit_message>
<xml_diff>
--- a/DoAnChuyenNganh.docx
+++ b/DoAnChuyenNganh.docx
@@ -1,6 +1,6 @@
 
 <file path=word/document.xml><?xml version="1.0" encoding="utf-8"?>
-<w:document xmlns:wpc="http://schemas.microsoft.com/office/word/2010/wordprocessingCanvas" xmlns:cx="http://schemas.microsoft.com/office/drawing/2014/chartex" xmlns:cx1="http://schemas.microsoft.com/office/drawing/2015/9/8/chartex" xmlns:cx2="http://schemas.microsoft.com/office/drawing/2015/10/21/chartex" xmlns:cx3="http://schemas.microsoft.com/office/drawing/2016/5/9/chartex" xmlns:cx4="http://schemas.microsoft.com/office/drawing/2016/5/10/chartex" xmlns:cx5="http://schemas.microsoft.com/office/drawing/2016/5/11/chartex" xmlns:cx6="http://schemas.microsoft.com/office/drawing/2016/5/12/chartex" xmlns:cx7="http://schemas.microsoft.com/office/drawing/2016/5/13/chartex" xmlns:cx8="http://schemas.microsoft.com/office/drawing/2016/5/14/chartex" xmlns:mc="http://schemas.openxmlformats.org/markup-compatibility/2006" xmlns:aink="http://schemas.microsoft.com/office/drawing/2016/ink" xmlns:am3d="http://schemas.microsoft.com/office/drawing/2017/model3d" xmlns:o="urn:schemas-microsoft-com:office:office" xmlns:r="http://schemas.openxmlformats.org/officeDocument/2006/relationships" xmlns:m="http://schemas.openxmlformats.org/officeDocument/2006/math" xmlns:v="urn:schemas-microsoft-com:vml" xmlns:wp14="http://schemas.microsoft.com/office/word/2010/wordprocessingDrawing" xmlns:wp="http://schemas.openxmlformats.org/drawingml/2006/wordprocessingDrawing" xmlns:w10="urn:schemas-microsoft-com:office:word" xmlns:w="http://schemas.openxmlformats.org/wordprocessingml/2006/main" xmlns:w14="http://schemas.microsoft.com/office/word/2010/wordml" xmlns:w15="http://schemas.microsoft.com/office/word/2012/wordml" xmlns:w16cid="http://schemas.microsoft.com/office/word/2016/wordml/cid" xmlns:w16se="http://schemas.microsoft.com/office/word/2015/wordml/symex" xmlns:wpg="http://schemas.microsoft.com/office/word/2010/wordprocessingGroup" xmlns:wpi="http://schemas.microsoft.com/office/word/2010/wordprocessingInk" xmlns:wne="http://schemas.microsoft.com/office/word/2006/wordml" xmlns:wps="http://schemas.microsoft.com/office/word/2010/wordprocessingShape" mc:Ignorable="w14 w15 w16se w16cid wp14">
+<w:document xmlns:wpc="http://schemas.microsoft.com/office/word/2010/wordprocessingCanvas" xmlns:mc="http://schemas.openxmlformats.org/markup-compatibility/2006" xmlns:o="urn:schemas-microsoft-com:office:office" xmlns:r="http://schemas.openxmlformats.org/officeDocument/2006/relationships" xmlns:m="http://schemas.openxmlformats.org/officeDocument/2006/math" xmlns:v="urn:schemas-microsoft-com:vml" xmlns:wp14="http://schemas.microsoft.com/office/word/2010/wordprocessingDrawing" xmlns:wp="http://schemas.openxmlformats.org/drawingml/2006/wordprocessingDrawing" xmlns:w10="urn:schemas-microsoft-com:office:word" xmlns:w="http://schemas.openxmlformats.org/wordprocessingml/2006/main" xmlns:w14="http://schemas.microsoft.com/office/word/2010/wordml" xmlns:w15="http://schemas.microsoft.com/office/word/2012/wordml" xmlns:wpg="http://schemas.microsoft.com/office/word/2010/wordprocessingGroup" xmlns:wpi="http://schemas.microsoft.com/office/word/2010/wordprocessingInk" xmlns:wne="http://schemas.microsoft.com/office/word/2006/wordml" xmlns:wps="http://schemas.microsoft.com/office/word/2010/wordprocessingShape" mc:Ignorable="w14 w15 wp14">
   <w:body>
     <w:bookmarkStart w:id="0" w:name="_Toc169424238" w:displacedByCustomXml="next"/>
     <w:bookmarkStart w:id="1" w:name="_Toc169424237" w:displacedByCustomXml="next"/>
@@ -6966,9 +6966,9 @@
         </w:rPr>
       </w:pPr>
       <w:bookmarkStart w:id="5" w:name="_Ref262310752"/>
-      <w:bookmarkStart w:id="6" w:name="_Ref262310598"/>
-      <w:bookmarkStart w:id="7" w:name="_Ref262310605"/>
-      <w:bookmarkStart w:id="8" w:name="_Toc520601072"/>
+      <w:bookmarkStart w:id="6" w:name="_Toc520601072"/>
+      <w:bookmarkStart w:id="7" w:name="_Ref262310598"/>
+      <w:bookmarkStart w:id="8" w:name="_Ref262310605"/>
       <w:r>
         <w:rPr>
           <w:rFonts w:cs="Times New Roman"/>
@@ -6976,7 +6976,7 @@
         <w:t>LỜI MỞ ĐẦU</w:t>
       </w:r>
       <w:bookmarkEnd w:id="5"/>
-      <w:bookmarkEnd w:id="8"/>
+      <w:bookmarkEnd w:id="6"/>
     </w:p>
     <w:p>
       <w:pPr>
@@ -7057,11 +7057,7 @@
         <w:t>2</w:t>
       </w:r>
       <w:r>
-        <w:t xml:space="preserve"> tương đương với lượng </w:t>
-      </w:r>
-      <w:proofErr w:type="gramStart"/>
-      <w:r>
-        <w:t>CO</w:t>
+        <w:t xml:space="preserve"> tương đương với lượng CO</w:t>
       </w:r>
       <w:r>
         <w:rPr>
@@ -7070,11 +7066,7 @@
         <w:t xml:space="preserve">2 </w:t>
       </w:r>
       <w:r>
-        <w:t xml:space="preserve"> thải</w:t>
-      </w:r>
-      <w:proofErr w:type="gramEnd"/>
-      <w:r>
-        <w:t xml:space="preserve"> ra trong quá trình hô hấp của các sinh vật sống trong vòng hàng trăm đến hàng ngàn năm. </w:t>
+        <w:t xml:space="preserve"> thải ra trong quá trình hô hấp của các sinh vật sống trong vòng hàng trăm đến hàng ngàn năm. </w:t>
       </w:r>
     </w:p>
     <w:p>
@@ -7172,8 +7164,8 @@
         <w:lastRenderedPageBreak/>
         <w:t xml:space="preserve">: </w:t>
       </w:r>
-      <w:bookmarkEnd w:id="6"/>
       <w:bookmarkEnd w:id="7"/>
+      <w:bookmarkEnd w:id="8"/>
       <w:r>
         <w:rPr>
           <w:rFonts w:cs="Times New Roman"/>
@@ -7360,15 +7352,7 @@
         <w:t>Tìm kiếm giá trị nhiệt độ, lượng mưa và AQI trong quá khứ</w:t>
       </w:r>
       <w:r>
-        <w:t xml:space="preserve">, đánh giá </w:t>
-      </w:r>
-      <w:proofErr w:type="gramStart"/>
-      <w:r>
-        <w:t>mức  độ</w:t>
-      </w:r>
-      <w:proofErr w:type="gramEnd"/>
-      <w:r>
-        <w:t xml:space="preserve"> ô nhiễm không khí ngày hôm đó</w:t>
+        <w:t>, đánh giá mức  độ ô nhiễm không khí ngày hôm đó</w:t>
       </w:r>
       <w:r>
         <w:t>.</w:t>
@@ -7637,37 +7621,21 @@
           <w:color w:val="000000"/>
           <w:szCs w:val="26"/>
         </w:rPr>
-        <w:t xml:space="preserve"> trong một đoạn a, b nào đó mà chỉ biết giá </w:t>
-      </w:r>
-      <w:proofErr w:type="gramStart"/>
+        <w:t xml:space="preserve"> trong một đoạn a, b nào đó mà chỉ biết giá trị </w:t>
+      </w:r>
       <w:r>
         <w:rPr>
           <w:color w:val="000000"/>
           <w:szCs w:val="26"/>
         </w:rPr>
-        <w:t xml:space="preserve">trị </w:t>
+        <w:t xml:space="preserve"> </w:t>
       </w:r>
       <w:r>
         <w:rPr>
           <w:color w:val="000000"/>
           <w:szCs w:val="26"/>
         </w:rPr>
-        <w:t xml:space="preserve"> </w:t>
-      </w:r>
-      <w:r>
-        <w:rPr>
-          <w:color w:val="000000"/>
-          <w:szCs w:val="26"/>
-        </w:rPr>
-        <w:t>tại</w:t>
-      </w:r>
-      <w:proofErr w:type="gramEnd"/>
-      <w:r>
-        <w:rPr>
-          <w:color w:val="000000"/>
-          <w:szCs w:val="26"/>
-        </w:rPr>
-        <w:t xml:space="preserve"> một số điểm cho trước. Với những điều kiện như vậy người ta thường xây dựng một số hàm P(x) đơn giản thường là các đa thức đại số, để đáp ứng yêu cầu của đề bài.</w:t>
+        <w:t>tại một số điểm cho trước. Với những điều kiện như vậy người ta thường xây dựng một số hàm P(x) đơn giản thường là các đa thức đại số, để đáp ứng yêu cầu của đề bài.</w:t>
       </w:r>
     </w:p>
     <w:p>
@@ -8113,23 +8081,7 @@
                 <w:color w:val="000000"/>
                 <w:szCs w:val="26"/>
               </w:rPr>
-              <w:t xml:space="preserve">Nhóm người nhạy cảm với không khí ô nhiễm hoặc có vấn đề về hô hấp </w:t>
-            </w:r>
-            <w:proofErr w:type="gramStart"/>
-            <w:r>
-              <w:rPr>
-                <w:color w:val="000000"/>
-                <w:szCs w:val="26"/>
-              </w:rPr>
-              <w:t>nên  hạn</w:t>
-            </w:r>
-            <w:proofErr w:type="gramEnd"/>
-            <w:r>
-              <w:rPr>
-                <w:color w:val="000000"/>
-                <w:szCs w:val="26"/>
-              </w:rPr>
-              <w:t xml:space="preserve"> chế</w:t>
+              <w:t>Nhóm người nhạy cảm với không khí ô nhiễm hoặc có vấn đề về hô hấp nên  hạn chế</w:t>
             </w:r>
             <w:r>
               <w:rPr>
@@ -8240,23 +8192,7 @@
                 <w:color w:val="000000"/>
                 <w:szCs w:val="26"/>
               </w:rPr>
-              <w:t xml:space="preserve">Nhóm người nhạy cảm với không khí ô nhiễm hoặc có vấn đề về hô hấp </w:t>
-            </w:r>
-            <w:proofErr w:type="gramStart"/>
-            <w:r>
-              <w:rPr>
-                <w:color w:val="000000"/>
-                <w:szCs w:val="26"/>
-              </w:rPr>
-              <w:t>nên  hạn</w:t>
-            </w:r>
-            <w:proofErr w:type="gramEnd"/>
-            <w:r>
-              <w:rPr>
-                <w:color w:val="000000"/>
-                <w:szCs w:val="26"/>
-              </w:rPr>
-              <w:t xml:space="preserve"> chế </w:t>
+              <w:t xml:space="preserve">Nhóm người nhạy cảm với không khí ô nhiễm hoặc có vấn đề về hô hấp nên  hạn chế </w:t>
             </w:r>
             <w:r>
               <w:rPr>
@@ -8986,25 +8922,7 @@
           <w:szCs w:val="26"/>
         </w:rPr>
         <w:lastRenderedPageBreak/>
-        <w:t xml:space="preserve">Gió: Gió khuếch tán chất ô nhiễm từ vùng này sang vùng khác, làm nồng độ chất ô nhiễm thay đổi (tăng </w:t>
-      </w:r>
-      <w:proofErr w:type="gramStart"/>
-      <w:r>
-        <w:rPr>
-          <w:color w:val="000000"/>
-          <w:sz w:val="26"/>
-          <w:szCs w:val="26"/>
-        </w:rPr>
-        <w:t>lên  hoặc</w:t>
-      </w:r>
-      <w:proofErr w:type="gramEnd"/>
-      <w:r>
-        <w:rPr>
-          <w:color w:val="000000"/>
-          <w:sz w:val="26"/>
-          <w:szCs w:val="26"/>
-        </w:rPr>
-        <w:t xml:space="preserve"> giảm xuống), là nhân tố quan trọng trong việc thay đổi nống độ các chất trong không khí.</w:t>
+        <w:t>Gió: Gió khuếch tán chất ô nhiễm từ vùng này sang vùng khác, làm nồng độ chất ô nhiễm thay đổi (tăng lên  hoặc giảm xuống), là nhân tố quan trọng trong việc thay đổi nống độ các chất trong không khí.</w:t>
       </w:r>
     </w:p>
     <w:p>
@@ -9024,23 +8942,7 @@
           <w:color w:val="000000"/>
           <w:szCs w:val="26"/>
         </w:rPr>
-        <w:t xml:space="preserve">Nhiệt độ: Nhiệt độ gây giãn nở không khí, tạo ra dòng đối lưu, nhờ vào đó khói </w:t>
-      </w:r>
-      <w:proofErr w:type="gramStart"/>
-      <w:r>
-        <w:rPr>
-          <w:color w:val="000000"/>
-          <w:szCs w:val="26"/>
-        </w:rPr>
-        <w:t>bụi  ô</w:t>
-      </w:r>
-      <w:proofErr w:type="gramEnd"/>
-      <w:r>
-        <w:rPr>
-          <w:color w:val="000000"/>
-          <w:szCs w:val="26"/>
-        </w:rPr>
-        <w:t xml:space="preserve"> nhiễm được lan truyền theo phương thẳng đứng</w:t>
+        <w:t>Nhiệt độ: Nhiệt độ gây giãn nở không khí, tạo ra dòng đối lưu, nhờ vào đó khói bụi  ô nhiễm được lan truyền theo phương thẳng đứng</w:t>
       </w:r>
       <w:r>
         <w:rPr>
@@ -9124,23 +9026,7 @@
           <w:color w:val="000000"/>
           <w:szCs w:val="26"/>
         </w:rPr>
-        <w:t xml:space="preserve">Trong các khu công nghiệp, nồng độ bụi, các chất ô nhiễm sẽ cao hơn so với trong đô thị. Các dòng không khí chuyển động do các nguồn nhiệt thải ra, bức xạ măt trời đốt nóng các mái </w:t>
-      </w:r>
-      <w:proofErr w:type="gramStart"/>
-      <w:r>
-        <w:rPr>
-          <w:color w:val="000000"/>
-          <w:szCs w:val="26"/>
-        </w:rPr>
-        <w:t>nhà ,</w:t>
-      </w:r>
-      <w:proofErr w:type="gramEnd"/>
-      <w:r>
-        <w:rPr>
-          <w:color w:val="000000"/>
-          <w:szCs w:val="26"/>
-        </w:rPr>
-        <w:t xml:space="preserve"> đường xã, sân bãi gây lên sự chênh lệch nhiệt độ ảnh hưởng trực tiếp đến sự phân bố các chất ô nhiễm.</w:t>
+        <w:t>Trong các khu công nghiệp, nồng độ bụi, các chất ô nhiễm sẽ cao hơn so với trong đô thị. Các dòng không khí chuyển động do các nguồn nhiệt thải ra, bức xạ măt trời đốt nóng các mái nhà , đường xã, sân bãi gây lên sự chênh lệch nhiệt độ ảnh hưởng trực tiếp đến sự phân bố các chất ô nhiễm.</w:t>
       </w:r>
     </w:p>
     <w:p>
@@ -10922,14 +10808,7 @@
         <w:rPr>
           <w:szCs w:val="26"/>
         </w:rPr>
-        <w:t xml:space="preserve"> … + </w:t>
-      </w:r>
-      <w:proofErr w:type="gramStart"/>
-      <w:r>
-        <w:rPr>
-          <w:szCs w:val="26"/>
-        </w:rPr>
-        <w:t>Y</w:t>
+        <w:t xml:space="preserve"> … + Y</w:t>
       </w:r>
       <w:r>
         <w:rPr>
@@ -10955,14 +10834,7 @@
         <w:rPr>
           <w:szCs w:val="26"/>
         </w:rPr>
-        <w:t>(</w:t>
-      </w:r>
-      <w:proofErr w:type="gramEnd"/>
-      <w:r>
-        <w:rPr>
-          <w:szCs w:val="26"/>
-        </w:rPr>
-        <w:t>X</w:t>
+        <w:t>(X</w:t>
       </w:r>
       <w:r>
         <w:rPr>
@@ -14479,23 +14351,7 @@
           <w:color w:val="000000"/>
           <w:szCs w:val="26"/>
         </w:rPr>
-        <w:t xml:space="preserve">function output = </w:t>
-      </w:r>
-      <w:proofErr w:type="gramStart"/>
-      <w:r>
-        <w:rPr>
-          <w:color w:val="000000"/>
-          <w:szCs w:val="26"/>
-        </w:rPr>
-        <w:t>Lagrange(</w:t>
-      </w:r>
-      <w:proofErr w:type="gramEnd"/>
-      <w:r>
-        <w:rPr>
-          <w:color w:val="000000"/>
-          <w:szCs w:val="26"/>
-        </w:rPr>
-        <w:t>X, Y, P)</w:t>
+        <w:t>function output = Lagrange(X, Y, P)</w:t>
       </w:r>
     </w:p>
     <w:p>
@@ -14569,7 +14425,6 @@
         </w:rPr>
         <w:t xml:space="preserve"> </w:t>
       </w:r>
-      <w:proofErr w:type="gramStart"/>
       <w:r>
         <w:rPr>
           <w:color w:val="000000"/>
@@ -14591,7 +14446,6 @@
         </w:rPr>
         <w:t>:</w:t>
       </w:r>
-      <w:proofErr w:type="gramEnd"/>
       <w:r>
         <w:rPr>
           <w:color w:val="000000"/>
@@ -14661,7 +14515,6 @@
         </w:rPr>
         <w:t xml:space="preserve"> </w:t>
       </w:r>
-      <w:proofErr w:type="gramStart"/>
       <w:r>
         <w:rPr>
           <w:color w:val="000000"/>
@@ -14683,7 +14536,6 @@
         </w:rPr>
         <w:t>:</w:t>
       </w:r>
-      <w:proofErr w:type="gramEnd"/>
       <w:r>
         <w:rPr>
           <w:color w:val="000000"/>
@@ -14714,17 +14566,8 @@
           <w:color w:val="000000"/>
           <w:szCs w:val="26"/>
         </w:rPr>
-        <w:t xml:space="preserve">            if </w:t>
-      </w:r>
-      <w:proofErr w:type="gramStart"/>
-      <w:r>
-        <w:rPr>
-          <w:color w:val="000000"/>
-          <w:szCs w:val="26"/>
-        </w:rPr>
-        <w:t>j !</w:t>
-      </w:r>
-      <w:proofErr w:type="gramEnd"/>
+        <w:t xml:space="preserve">            if j !</w:t>
+      </w:r>
       <w:r>
         <w:rPr>
           <w:color w:val="000000"/>
@@ -15803,24 +15646,15 @@
           <w:color w:val="000000"/>
           <w:szCs w:val="26"/>
         </w:rPr>
-        <w:t>{</w:t>
-      </w:r>
-      <w:proofErr w:type="gramStart"/>
+        <w:t>{0,</w:t>
+      </w:r>
       <w:r>
         <w:rPr>
           <w:color w:val="000000"/>
           <w:szCs w:val="26"/>
         </w:rPr>
-        <w:t>0,</w:t>
-      </w:r>
-      <w:r>
-        <w:rPr>
-          <w:color w:val="000000"/>
-          <w:szCs w:val="26"/>
-        </w:rPr>
         <w:t>…</w:t>
       </w:r>
-      <w:proofErr w:type="gramEnd"/>
       <w:r>
         <w:rPr>
           <w:color w:val="000000"/>
@@ -16471,24 +16305,15 @@
           <w:color w:val="000000"/>
           <w:szCs w:val="26"/>
         </w:rPr>
-        <w:t>{</w:t>
-      </w:r>
-      <w:proofErr w:type="gramStart"/>
+        <w:t>{j,</w:t>
+      </w:r>
       <w:r>
         <w:rPr>
           <w:color w:val="000000"/>
           <w:szCs w:val="26"/>
         </w:rPr>
-        <w:t>j,</w:t>
-      </w:r>
-      <w:r>
-        <w:rPr>
-          <w:color w:val="000000"/>
-          <w:szCs w:val="26"/>
-        </w:rPr>
         <w:t>…</w:t>
       </w:r>
-      <w:proofErr w:type="gramEnd"/>
       <w:r>
         <w:rPr>
           <w:color w:val="000000"/>
@@ -17520,24 +17345,15 @@
           <w:color w:val="000000"/>
           <w:szCs w:val="26"/>
         </w:rPr>
-        <w:t>{</w:t>
-      </w:r>
-      <w:proofErr w:type="gramStart"/>
+        <w:t>{0,</w:t>
+      </w:r>
       <w:r>
         <w:rPr>
           <w:color w:val="000000"/>
           <w:szCs w:val="26"/>
         </w:rPr>
-        <w:t>0,</w:t>
-      </w:r>
-      <w:r>
-        <w:rPr>
-          <w:color w:val="000000"/>
-          <w:szCs w:val="26"/>
-        </w:rPr>
         <w:t>…</w:t>
       </w:r>
-      <w:proofErr w:type="gramEnd"/>
       <w:r>
         <w:rPr>
           <w:color w:val="000000"/>
@@ -17826,23 +17642,7 @@
           <w:color w:val="000000"/>
           <w:szCs w:val="26"/>
         </w:rPr>
-        <w:t xml:space="preserve">function output = </w:t>
-      </w:r>
-      <w:proofErr w:type="gramStart"/>
-      <w:r>
-        <w:rPr>
-          <w:color w:val="000000"/>
-          <w:szCs w:val="26"/>
-        </w:rPr>
-        <w:t>Newton(</w:t>
-      </w:r>
-      <w:proofErr w:type="gramEnd"/>
-      <w:r>
-        <w:rPr>
-          <w:color w:val="000000"/>
-          <w:szCs w:val="26"/>
-        </w:rPr>
-        <w:t>X, Y, P</w:t>
+        <w:t>function output = Newton(X, Y, P</w:t>
       </w:r>
       <w:r>
         <w:rPr>
@@ -17897,23 +17697,7 @@
           <w:color w:val="000000"/>
           <w:szCs w:val="26"/>
         </w:rPr>
-        <w:t xml:space="preserve">    </w:t>
-      </w:r>
-      <w:proofErr w:type="gramStart"/>
-      <w:r>
-        <w:rPr>
-          <w:color w:val="000000"/>
-          <w:szCs w:val="26"/>
-        </w:rPr>
-        <w:t>a(</w:t>
-      </w:r>
-      <w:proofErr w:type="gramEnd"/>
-      <w:r>
-        <w:rPr>
-          <w:color w:val="000000"/>
-          <w:szCs w:val="26"/>
-        </w:rPr>
-        <w:t>1) = Y</w:t>
+        <w:t xml:space="preserve">    a(1) = Y</w:t>
       </w:r>
       <w:r>
         <w:rPr>
@@ -17937,23 +17721,7 @@
           <w:color w:val="000000"/>
           <w:szCs w:val="26"/>
         </w:rPr>
-        <w:t xml:space="preserve">   for index = </w:t>
-      </w:r>
-      <w:proofErr w:type="gramStart"/>
-      <w:r>
-        <w:rPr>
-          <w:color w:val="000000"/>
-          <w:szCs w:val="26"/>
-        </w:rPr>
-        <w:t>1 :</w:t>
-      </w:r>
-      <w:proofErr w:type="gramEnd"/>
-      <w:r>
-        <w:rPr>
-          <w:color w:val="000000"/>
-          <w:szCs w:val="26"/>
-        </w:rPr>
-        <w:t xml:space="preserve"> input_size - 1</w:t>
+        <w:t>   for index = 1 : input_size - 1</w:t>
       </w:r>
     </w:p>
     <w:p>
@@ -17972,21 +17740,12 @@
         </w:rPr>
         <w:t xml:space="preserve">       </w:t>
       </w:r>
-      <w:proofErr w:type="gramStart"/>
       <w:r>
         <w:rPr>
           <w:color w:val="000000"/>
           <w:szCs w:val="26"/>
         </w:rPr>
-        <w:t>table(</w:t>
-      </w:r>
-      <w:proofErr w:type="gramEnd"/>
-      <w:r>
-        <w:rPr>
-          <w:color w:val="000000"/>
-          <w:szCs w:val="26"/>
-        </w:rPr>
-        <w:t>index, 1) = (Y(index+1) - Y(index))/(X(index+1) - X</w:t>
+        <w:t>table(index, 1) = (Y(index+1) - Y(index))/(X(index+1) - X</w:t>
       </w:r>
       <w:r>
         <w:rPr>
@@ -18027,23 +17786,7 @@
           <w:color w:val="000000"/>
           <w:szCs w:val="26"/>
         </w:rPr>
-        <w:t xml:space="preserve">   for j = </w:t>
-      </w:r>
-      <w:proofErr w:type="gramStart"/>
-      <w:r>
-        <w:rPr>
-          <w:color w:val="000000"/>
-          <w:szCs w:val="26"/>
-        </w:rPr>
-        <w:t>2 :</w:t>
-      </w:r>
-      <w:proofErr w:type="gramEnd"/>
-      <w:r>
-        <w:rPr>
-          <w:color w:val="000000"/>
-          <w:szCs w:val="26"/>
-        </w:rPr>
-        <w:t xml:space="preserve"> input_size - 1</w:t>
+        <w:t>   for j = 2 : input_size - 1</w:t>
       </w:r>
     </w:p>
     <w:p>
@@ -18060,23 +17803,7 @@
           <w:color w:val="000000"/>
           <w:szCs w:val="26"/>
         </w:rPr>
-        <w:t xml:space="preserve">       for k = </w:t>
-      </w:r>
-      <w:proofErr w:type="gramStart"/>
-      <w:r>
-        <w:rPr>
-          <w:color w:val="000000"/>
-          <w:szCs w:val="26"/>
-        </w:rPr>
-        <w:t>1 :</w:t>
-      </w:r>
-      <w:proofErr w:type="gramEnd"/>
-      <w:r>
-        <w:rPr>
-          <w:color w:val="000000"/>
-          <w:szCs w:val="26"/>
-        </w:rPr>
-        <w:t xml:space="preserve"> input_size - j</w:t>
+        <w:t xml:space="preserve">       for k = 1 : input_size - j</w:t>
       </w:r>
     </w:p>
     <w:p>
@@ -18095,7 +17822,6 @@
         </w:rPr>
         <w:t xml:space="preserve">          </w:t>
       </w:r>
-      <w:proofErr w:type="gramStart"/>
       <w:r>
         <w:rPr>
           <w:color w:val="000000"/>
@@ -18108,15 +17834,7 @@
           <w:color w:val="000000"/>
           <w:szCs w:val="26"/>
         </w:rPr>
-        <w:t>(</w:t>
-      </w:r>
-      <w:proofErr w:type="gramEnd"/>
-      <w:r>
-        <w:rPr>
-          <w:color w:val="000000"/>
-          <w:szCs w:val="26"/>
-        </w:rPr>
-        <w:t>k, j) = (</w:t>
+        <w:t>(k, j) = (</w:t>
       </w:r>
       <w:r>
         <w:rPr>
@@ -18195,23 +17913,7 @@
           <w:color w:val="000000"/>
           <w:szCs w:val="26"/>
         </w:rPr>
-        <w:t xml:space="preserve">    for j = </w:t>
-      </w:r>
-      <w:proofErr w:type="gramStart"/>
-      <w:r>
-        <w:rPr>
-          <w:color w:val="000000"/>
-          <w:szCs w:val="26"/>
-        </w:rPr>
-        <w:t>2 :</w:t>
-      </w:r>
-      <w:proofErr w:type="gramEnd"/>
-      <w:r>
-        <w:rPr>
-          <w:color w:val="000000"/>
-          <w:szCs w:val="26"/>
-        </w:rPr>
-        <w:t xml:space="preserve"> input_size</w:t>
+        <w:t xml:space="preserve">    for j = 2 : input_size</w:t>
       </w:r>
     </w:p>
     <w:p>
@@ -18231,7 +17933,6 @@
         <w:lastRenderedPageBreak/>
         <w:t xml:space="preserve">       a(j) = </w:t>
       </w:r>
-      <w:proofErr w:type="gramStart"/>
       <w:r>
         <w:rPr>
           <w:color w:val="000000"/>
@@ -18244,15 +17945,7 @@
           <w:color w:val="000000"/>
           <w:szCs w:val="26"/>
         </w:rPr>
-        <w:t>(</w:t>
-      </w:r>
-      <w:proofErr w:type="gramEnd"/>
-      <w:r>
-        <w:rPr>
-          <w:color w:val="000000"/>
-          <w:szCs w:val="26"/>
-        </w:rPr>
-        <w:t>1, j-1);</w:t>
+        <w:t>(1, j-1);</w:t>
       </w:r>
     </w:p>
     <w:p>
@@ -18303,23 +17996,7 @@
           <w:color w:val="000000"/>
           <w:szCs w:val="26"/>
         </w:rPr>
-        <w:t xml:space="preserve">    </w:t>
-      </w:r>
-      <w:proofErr w:type="gramStart"/>
-      <w:r>
-        <w:rPr>
-          <w:color w:val="000000"/>
-          <w:szCs w:val="26"/>
-        </w:rPr>
-        <w:t>polynomial(</w:t>
-      </w:r>
-      <w:proofErr w:type="gramEnd"/>
-      <w:r>
-        <w:rPr>
-          <w:color w:val="000000"/>
-          <w:szCs w:val="26"/>
-        </w:rPr>
-        <w:t>1) = 1;</w:t>
+        <w:t xml:space="preserve">    polynomial(1) = 1;</w:t>
       </w:r>
     </w:p>
     <w:p>
@@ -18336,23 +18013,7 @@
           <w:color w:val="000000"/>
           <w:szCs w:val="26"/>
         </w:rPr>
-        <w:t xml:space="preserve">    interpolation_</w:t>
-      </w:r>
-      <w:proofErr w:type="gramStart"/>
-      <w:r>
-        <w:rPr>
-          <w:color w:val="000000"/>
-          <w:szCs w:val="26"/>
-        </w:rPr>
-        <w:t>table(</w:t>
-      </w:r>
-      <w:proofErr w:type="gramEnd"/>
-      <w:r>
-        <w:rPr>
-          <w:color w:val="000000"/>
-          <w:szCs w:val="26"/>
-        </w:rPr>
-        <w:t>1) = a(1);</w:t>
+        <w:t xml:space="preserve">    interpolation_table(1) = a(1);</w:t>
       </w:r>
     </w:p>
     <w:p>
@@ -18369,23 +18030,7 @@
           <w:color w:val="000000"/>
           <w:szCs w:val="26"/>
         </w:rPr>
-        <w:t xml:space="preserve">    for j = </w:t>
-      </w:r>
-      <w:proofErr w:type="gramStart"/>
-      <w:r>
-        <w:rPr>
-          <w:color w:val="000000"/>
-          <w:szCs w:val="26"/>
-        </w:rPr>
-        <w:t>2 :</w:t>
-      </w:r>
-      <w:proofErr w:type="gramEnd"/>
-      <w:r>
-        <w:rPr>
-          <w:color w:val="000000"/>
-          <w:szCs w:val="26"/>
-        </w:rPr>
-        <w:t xml:space="preserve"> input_size</w:t>
+        <w:t xml:space="preserve">    for j = 2 : input_size</w:t>
       </w:r>
     </w:p>
     <w:p>
@@ -18402,23 +18047,7 @@
           <w:color w:val="000000"/>
           <w:szCs w:val="26"/>
         </w:rPr>
-        <w:t xml:space="preserve">       polynomial(j)</w:t>
-      </w:r>
-      <w:proofErr w:type="gramStart"/>
-      <w:r>
-        <w:rPr>
-          <w:color w:val="000000"/>
-          <w:szCs w:val="26"/>
-        </w:rPr>
-        <w:t>=(</w:t>
-      </w:r>
-      <w:proofErr w:type="gramEnd"/>
-      <w:r>
-        <w:rPr>
-          <w:color w:val="000000"/>
-          <w:szCs w:val="26"/>
-        </w:rPr>
-        <w:t>P - X</w:t>
+        <w:t xml:space="preserve">       polynomial(j)=(P - X</w:t>
       </w:r>
       <w:r>
         <w:rPr>
@@ -18442,23 +18071,7 @@
           <w:color w:val="000000"/>
           <w:szCs w:val="26"/>
         </w:rPr>
-        <w:t xml:space="preserve">       interpolation_table(j) = a(j</w:t>
-      </w:r>
-      <w:proofErr w:type="gramStart"/>
-      <w:r>
-        <w:rPr>
-          <w:color w:val="000000"/>
-          <w:szCs w:val="26"/>
-        </w:rPr>
-        <w:t>) .</w:t>
-      </w:r>
-      <w:proofErr w:type="gramEnd"/>
-      <w:r>
-        <w:rPr>
-          <w:color w:val="000000"/>
-          <w:szCs w:val="26"/>
-        </w:rPr>
-        <w:t>* polynomial(j);</w:t>
+        <w:t xml:space="preserve">       interpolation_table(j) = a(j) .* polynomial(j);</w:t>
       </w:r>
     </w:p>
     <w:p>
@@ -18983,25 +18596,16 @@
           <w:color w:val="000000"/>
           <w:szCs w:val="26"/>
         </w:rPr>
-        <w:t xml:space="preserve">Đặt </w:t>
-      </w:r>
-      <w:proofErr w:type="gramStart"/>
+        <w:t>Đặt P</w:t>
+      </w:r>
       <w:r>
         <w:rPr>
           <w:color w:val="000000"/>
           <w:szCs w:val="26"/>
-        </w:rPr>
-        <w:t>P</w:t>
-      </w:r>
-      <w:r>
-        <w:rPr>
-          <w:color w:val="000000"/>
-          <w:szCs w:val="26"/>
           <w:vertAlign w:val="subscript"/>
         </w:rPr>
         <w:t>i,j</w:t>
       </w:r>
-      <w:proofErr w:type="gramEnd"/>
       <w:r>
         <w:rPr>
           <w:color w:val="000000"/>
@@ -21835,25 +21439,43 @@
           <w:sz w:val="26"/>
           <w:szCs w:val="26"/>
         </w:rPr>
-        <w:t xml:space="preserve">function output = </w:t>
-      </w:r>
-      <w:proofErr w:type="gramStart"/>
+        <w:t>function output = AitkenNeville(X, Y, p)</w:t>
+      </w:r>
+    </w:p>
+    <w:p>
+      <w:pPr>
+        <w:pStyle w:val="NormalWeb"/>
+        <w:spacing w:before="0" w:beforeAutospacing="0" w:after="0" w:afterAutospacing="0" w:line="360" w:lineRule="auto"/>
+        <w:rPr>
+          <w:sz w:val="26"/>
+          <w:szCs w:val="26"/>
+        </w:rPr>
+      </w:pPr>
       <w:r>
         <w:rPr>
           <w:color w:val="000000"/>
           <w:sz w:val="26"/>
           <w:szCs w:val="26"/>
         </w:rPr>
-        <w:t>AitkenNeville(</w:t>
-      </w:r>
-      <w:proofErr w:type="gramEnd"/>
+        <w:t>  input_size = length(X);</w:t>
+      </w:r>
+    </w:p>
+    <w:p>
+      <w:pPr>
+        <w:pStyle w:val="NormalWeb"/>
+        <w:spacing w:before="0" w:beforeAutospacing="0" w:after="0" w:afterAutospacing="0" w:line="360" w:lineRule="auto"/>
+        <w:rPr>
+          <w:sz w:val="26"/>
+          <w:szCs w:val="26"/>
+        </w:rPr>
+      </w:pPr>
       <w:r>
         <w:rPr>
           <w:color w:val="000000"/>
           <w:sz w:val="26"/>
           <w:szCs w:val="26"/>
         </w:rPr>
-        <w:t>X, Y, p)</w:t>
+        <w:t xml:space="preserve">   polynomial = zeros(input_size,input_size);</w:t>
       </w:r>
     </w:p>
     <w:p>
@@ -21871,7 +21493,7 @@
           <w:sz w:val="26"/>
           <w:szCs w:val="26"/>
         </w:rPr>
-        <w:t>  input_size = length(X);</w:t>
+        <w:t xml:space="preserve">   polynomial(:,1) = Y(:);</w:t>
       </w:r>
     </w:p>
     <w:p>
@@ -21889,25 +21511,43 @@
           <w:sz w:val="26"/>
           <w:szCs w:val="26"/>
         </w:rPr>
-        <w:t xml:space="preserve">   polynomial = zeros(input_</w:t>
-      </w:r>
-      <w:proofErr w:type="gramStart"/>
+        <w:t xml:space="preserve">   for i = 1 : input_size - 1</w:t>
+      </w:r>
+    </w:p>
+    <w:p>
+      <w:pPr>
+        <w:pStyle w:val="NormalWeb"/>
+        <w:spacing w:before="0" w:beforeAutospacing="0" w:after="0" w:afterAutospacing="0" w:line="360" w:lineRule="auto"/>
+        <w:rPr>
+          <w:sz w:val="26"/>
+          <w:szCs w:val="26"/>
+        </w:rPr>
+      </w:pPr>
       <w:r>
         <w:rPr>
           <w:color w:val="000000"/>
           <w:sz w:val="26"/>
           <w:szCs w:val="26"/>
         </w:rPr>
-        <w:t>size,input</w:t>
-      </w:r>
-      <w:proofErr w:type="gramEnd"/>
+        <w:t xml:space="preserve">      for j = 1 : input_size - i</w:t>
+      </w:r>
+    </w:p>
+    <w:p>
+      <w:pPr>
+        <w:pStyle w:val="NormalWeb"/>
+        <w:spacing w:before="0" w:beforeAutospacing="0" w:after="0" w:afterAutospacing="0" w:line="360" w:lineRule="auto"/>
+        <w:rPr>
+          <w:sz w:val="26"/>
+          <w:szCs w:val="26"/>
+        </w:rPr>
+      </w:pPr>
       <w:r>
         <w:rPr>
           <w:color w:val="000000"/>
           <w:sz w:val="26"/>
           <w:szCs w:val="26"/>
         </w:rPr>
-        <w:t>_size);</w:t>
+        <w:t xml:space="preserve">         polynomial(j,i+1) = ((p-X(j))*polynomial(j+1,i) + (X(j+i)-p)*polynomial(j,i))/(X(j+i)-X(j));</w:t>
       </w:r>
     </w:p>
     <w:p>
@@ -21925,205 +21565,43 @@
           <w:sz w:val="26"/>
           <w:szCs w:val="26"/>
         </w:rPr>
-        <w:t xml:space="preserve">   polynomial</w:t>
-      </w:r>
-      <w:proofErr w:type="gramStart"/>
+        <w:t xml:space="preserve">      end</w:t>
+      </w:r>
+    </w:p>
+    <w:p>
+      <w:pPr>
+        <w:pStyle w:val="NormalWeb"/>
+        <w:spacing w:before="0" w:beforeAutospacing="0" w:after="0" w:afterAutospacing="0" w:line="360" w:lineRule="auto"/>
+        <w:rPr>
+          <w:sz w:val="26"/>
+          <w:szCs w:val="26"/>
+        </w:rPr>
+      </w:pPr>
       <w:r>
         <w:rPr>
           <w:color w:val="000000"/>
           <w:sz w:val="26"/>
           <w:szCs w:val="26"/>
         </w:rPr>
-        <w:t>(:,</w:t>
-      </w:r>
-      <w:proofErr w:type="gramEnd"/>
+        <w:t xml:space="preserve">   end</w:t>
+      </w:r>
+    </w:p>
+    <w:p>
+      <w:pPr>
+        <w:pStyle w:val="NormalWeb"/>
+        <w:spacing w:before="0" w:beforeAutospacing="0" w:after="0" w:afterAutospacing="0" w:line="360" w:lineRule="auto"/>
+        <w:rPr>
+          <w:sz w:val="26"/>
+          <w:szCs w:val="26"/>
+        </w:rPr>
+      </w:pPr>
       <w:r>
         <w:rPr>
           <w:color w:val="000000"/>
           <w:sz w:val="26"/>
           <w:szCs w:val="26"/>
         </w:rPr>
-        <w:t>1) = Y(:);</w:t>
-      </w:r>
-    </w:p>
-    <w:p>
-      <w:pPr>
-        <w:pStyle w:val="NormalWeb"/>
-        <w:spacing w:before="0" w:beforeAutospacing="0" w:after="0" w:afterAutospacing="0" w:line="360" w:lineRule="auto"/>
-        <w:rPr>
-          <w:sz w:val="26"/>
-          <w:szCs w:val="26"/>
-        </w:rPr>
-      </w:pPr>
-      <w:r>
-        <w:rPr>
-          <w:color w:val="000000"/>
-          <w:sz w:val="26"/>
-          <w:szCs w:val="26"/>
-        </w:rPr>
-        <w:t xml:space="preserve">   for i = </w:t>
-      </w:r>
-      <w:proofErr w:type="gramStart"/>
-      <w:r>
-        <w:rPr>
-          <w:color w:val="000000"/>
-          <w:sz w:val="26"/>
-          <w:szCs w:val="26"/>
-        </w:rPr>
-        <w:t>1 :</w:t>
-      </w:r>
-      <w:proofErr w:type="gramEnd"/>
-      <w:r>
-        <w:rPr>
-          <w:color w:val="000000"/>
-          <w:sz w:val="26"/>
-          <w:szCs w:val="26"/>
-        </w:rPr>
-        <w:t xml:space="preserve"> input_size - 1</w:t>
-      </w:r>
-    </w:p>
-    <w:p>
-      <w:pPr>
-        <w:pStyle w:val="NormalWeb"/>
-        <w:spacing w:before="0" w:beforeAutospacing="0" w:after="0" w:afterAutospacing="0" w:line="360" w:lineRule="auto"/>
-        <w:rPr>
-          <w:sz w:val="26"/>
-          <w:szCs w:val="26"/>
-        </w:rPr>
-      </w:pPr>
-      <w:r>
-        <w:rPr>
-          <w:color w:val="000000"/>
-          <w:sz w:val="26"/>
-          <w:szCs w:val="26"/>
-        </w:rPr>
-        <w:t xml:space="preserve">      for j = </w:t>
-      </w:r>
-      <w:proofErr w:type="gramStart"/>
-      <w:r>
-        <w:rPr>
-          <w:color w:val="000000"/>
-          <w:sz w:val="26"/>
-          <w:szCs w:val="26"/>
-        </w:rPr>
-        <w:t>1 :</w:t>
-      </w:r>
-      <w:proofErr w:type="gramEnd"/>
-      <w:r>
-        <w:rPr>
-          <w:color w:val="000000"/>
-          <w:sz w:val="26"/>
-          <w:szCs w:val="26"/>
-        </w:rPr>
-        <w:t xml:space="preserve"> input_size - i</w:t>
-      </w:r>
-    </w:p>
-    <w:p>
-      <w:pPr>
-        <w:pStyle w:val="NormalWeb"/>
-        <w:spacing w:before="0" w:beforeAutospacing="0" w:after="0" w:afterAutospacing="0" w:line="360" w:lineRule="auto"/>
-        <w:rPr>
-          <w:sz w:val="26"/>
-          <w:szCs w:val="26"/>
-        </w:rPr>
-      </w:pPr>
-      <w:r>
-        <w:rPr>
-          <w:color w:val="000000"/>
-          <w:sz w:val="26"/>
-          <w:szCs w:val="26"/>
-        </w:rPr>
-        <w:t xml:space="preserve">         polynomial(</w:t>
-      </w:r>
-      <w:proofErr w:type="gramStart"/>
-      <w:r>
-        <w:rPr>
-          <w:color w:val="000000"/>
-          <w:sz w:val="26"/>
-          <w:szCs w:val="26"/>
-        </w:rPr>
-        <w:t>j,i</w:t>
-      </w:r>
-      <w:proofErr w:type="gramEnd"/>
-      <w:r>
-        <w:rPr>
-          <w:color w:val="000000"/>
-          <w:sz w:val="26"/>
-          <w:szCs w:val="26"/>
-        </w:rPr>
-        <w:t>+1) = ((p-X(j))*polynomial(j+1,i) + (X(j+i)-p)*polynomial(j,i))/(X(j+i)-X(j));</w:t>
-      </w:r>
-    </w:p>
-    <w:p>
-      <w:pPr>
-        <w:pStyle w:val="NormalWeb"/>
-        <w:spacing w:before="0" w:beforeAutospacing="0" w:after="0" w:afterAutospacing="0" w:line="360" w:lineRule="auto"/>
-        <w:rPr>
-          <w:sz w:val="26"/>
-          <w:szCs w:val="26"/>
-        </w:rPr>
-      </w:pPr>
-      <w:r>
-        <w:rPr>
-          <w:color w:val="000000"/>
-          <w:sz w:val="26"/>
-          <w:szCs w:val="26"/>
-        </w:rPr>
-        <w:t xml:space="preserve">      end</w:t>
-      </w:r>
-    </w:p>
-    <w:p>
-      <w:pPr>
-        <w:pStyle w:val="NormalWeb"/>
-        <w:spacing w:before="0" w:beforeAutospacing="0" w:after="0" w:afterAutospacing="0" w:line="360" w:lineRule="auto"/>
-        <w:rPr>
-          <w:sz w:val="26"/>
-          <w:szCs w:val="26"/>
-        </w:rPr>
-      </w:pPr>
-      <w:r>
-        <w:rPr>
-          <w:color w:val="000000"/>
-          <w:sz w:val="26"/>
-          <w:szCs w:val="26"/>
-        </w:rPr>
-        <w:t xml:space="preserve">   end</w:t>
-      </w:r>
-    </w:p>
-    <w:p>
-      <w:pPr>
-        <w:pStyle w:val="NormalWeb"/>
-        <w:spacing w:before="0" w:beforeAutospacing="0" w:after="0" w:afterAutospacing="0" w:line="360" w:lineRule="auto"/>
-        <w:rPr>
-          <w:sz w:val="26"/>
-          <w:szCs w:val="26"/>
-        </w:rPr>
-      </w:pPr>
-      <w:r>
-        <w:rPr>
-          <w:color w:val="000000"/>
-          <w:sz w:val="26"/>
-          <w:szCs w:val="26"/>
-        </w:rPr>
-        <w:t xml:space="preserve">   output = </w:t>
-      </w:r>
-      <w:proofErr w:type="gramStart"/>
-      <w:r>
-        <w:rPr>
-          <w:color w:val="000000"/>
-          <w:sz w:val="26"/>
-          <w:szCs w:val="26"/>
-        </w:rPr>
-        <w:t>polynomial(</w:t>
-      </w:r>
-      <w:proofErr w:type="gramEnd"/>
-      <w:r>
-        <w:rPr>
-          <w:color w:val="000000"/>
-          <w:sz w:val="26"/>
-          <w:szCs w:val="26"/>
-        </w:rPr>
-        <w:t>1 , input_size);</w:t>
+        <w:t xml:space="preserve">   output = polynomial(1 , input_size);</w:t>
       </w:r>
     </w:p>
     <w:p>
@@ -22758,15 +22236,7 @@
         <w:ind w:left="360" w:firstLine="0"/>
       </w:pPr>
       <w:r>
-        <w:t xml:space="preserve">       </w:t>
-      </w:r>
-      <w:proofErr w:type="gramStart"/>
-      <w:r>
-        <w:t>h(</w:t>
-      </w:r>
-      <w:proofErr w:type="gramEnd"/>
-      <w:r>
-        <w:t>X, X</w:t>
+        <w:t xml:space="preserve">       h(X, X</w:t>
       </w:r>
       <w:r>
         <w:rPr>
@@ -25924,25 +25394,7 @@
           <w:color w:val="000000"/>
           <w:szCs w:val="26"/>
         </w:rPr>
-        <w:t xml:space="preserve">unction out = </w:t>
-      </w:r>
-      <w:proofErr w:type="gramStart"/>
-      <w:r>
-        <w:rPr>
-          <w:rFonts w:ascii="Arial" w:hAnsi="Arial" w:cs="Arial"/>
-          <w:color w:val="000000"/>
-          <w:szCs w:val="26"/>
-        </w:rPr>
-        <w:t>shepard(</w:t>
-      </w:r>
-      <w:proofErr w:type="gramEnd"/>
-      <w:r>
-        <w:rPr>
-          <w:rFonts w:ascii="Arial" w:hAnsi="Arial" w:cs="Arial"/>
-          <w:color w:val="000000"/>
-          <w:szCs w:val="26"/>
-        </w:rPr>
-        <w:t>X, Y, x</w:t>
+        <w:t>unction out = shepard(X, Y, x</w:t>
       </w:r>
       <w:r>
         <w:rPr>
@@ -26022,25 +25474,7 @@
           <w:color w:val="000000"/>
           <w:szCs w:val="26"/>
         </w:rPr>
-        <w:t xml:space="preserve">    for index = </w:t>
-      </w:r>
-      <w:proofErr w:type="gramStart"/>
-      <w:r>
-        <w:rPr>
-          <w:rFonts w:ascii="Arial" w:hAnsi="Arial" w:cs="Arial"/>
-          <w:color w:val="000000"/>
-          <w:szCs w:val="26"/>
-        </w:rPr>
-        <w:t>1 :</w:t>
-      </w:r>
-      <w:proofErr w:type="gramEnd"/>
-      <w:r>
-        <w:rPr>
-          <w:rFonts w:ascii="Arial" w:hAnsi="Arial" w:cs="Arial"/>
-          <w:color w:val="000000"/>
-          <w:szCs w:val="26"/>
-        </w:rPr>
-        <w:t xml:space="preserve"> lengthInput</w:t>
+        <w:t xml:space="preserve">    for index = 1 : lengthInput</w:t>
       </w:r>
     </w:p>
     <w:p>
@@ -26058,25 +25492,7 @@
           <w:color w:val="000000"/>
           <w:szCs w:val="26"/>
         </w:rPr>
-        <w:t xml:space="preserve">        h(index) = </w:t>
-      </w:r>
-      <w:proofErr w:type="gramStart"/>
-      <w:r>
-        <w:rPr>
-          <w:rFonts w:ascii="Arial" w:hAnsi="Arial" w:cs="Arial"/>
-          <w:color w:val="000000"/>
-          <w:szCs w:val="26"/>
-        </w:rPr>
-        <w:t>abs(</w:t>
-      </w:r>
-      <w:proofErr w:type="gramEnd"/>
-      <w:r>
-        <w:rPr>
-          <w:rFonts w:ascii="Arial" w:hAnsi="Arial" w:cs="Arial"/>
-          <w:color w:val="000000"/>
-          <w:szCs w:val="26"/>
-        </w:rPr>
-        <w:t>x - X(index))^-p;</w:t>
+        <w:t xml:space="preserve">        h(index) = abs(x - X(index))^-p;</w:t>
       </w:r>
     </w:p>
     <w:p>
@@ -26158,25 +25574,7 @@
           <w:color w:val="000000"/>
           <w:szCs w:val="26"/>
         </w:rPr>
-        <w:t xml:space="preserve">    for index = </w:t>
-      </w:r>
-      <w:proofErr w:type="gramStart"/>
-      <w:r>
-        <w:rPr>
-          <w:rFonts w:ascii="Arial" w:hAnsi="Arial" w:cs="Arial"/>
-          <w:color w:val="000000"/>
-          <w:szCs w:val="26"/>
-        </w:rPr>
-        <w:t>1 :</w:t>
-      </w:r>
-      <w:proofErr w:type="gramEnd"/>
-      <w:r>
-        <w:rPr>
-          <w:rFonts w:ascii="Arial" w:hAnsi="Arial" w:cs="Arial"/>
-          <w:color w:val="000000"/>
-          <w:szCs w:val="26"/>
-        </w:rPr>
-        <w:t xml:space="preserve"> lengthInput</w:t>
+        <w:t xml:space="preserve">    for index = 1 : lengthInput</w:t>
       </w:r>
     </w:p>
     <w:p>
@@ -26240,25 +25638,7 @@
           <w:color w:val="000000"/>
           <w:szCs w:val="26"/>
         </w:rPr>
-        <w:t xml:space="preserve">    </w:t>
-      </w:r>
-      <w:proofErr w:type="gramStart"/>
-      <w:r>
-        <w:rPr>
-          <w:rFonts w:ascii="Arial" w:hAnsi="Arial" w:cs="Arial"/>
-          <w:color w:val="000000"/>
-          <w:szCs w:val="26"/>
-        </w:rPr>
-        <w:t>out  =</w:t>
-      </w:r>
-      <w:proofErr w:type="gramEnd"/>
-      <w:r>
-        <w:rPr>
-          <w:rFonts w:ascii="Arial" w:hAnsi="Arial" w:cs="Arial"/>
-          <w:color w:val="000000"/>
-          <w:szCs w:val="26"/>
-        </w:rPr>
-        <w:t xml:space="preserve"> 0;</w:t>
+        <w:t xml:space="preserve">    out  = 0;</w:t>
       </w:r>
     </w:p>
     <w:p>
@@ -26276,25 +25656,7 @@
           <w:color w:val="000000"/>
           <w:szCs w:val="26"/>
         </w:rPr>
-        <w:t xml:space="preserve">    for index = </w:t>
-      </w:r>
-      <w:proofErr w:type="gramStart"/>
-      <w:r>
-        <w:rPr>
-          <w:rFonts w:ascii="Arial" w:hAnsi="Arial" w:cs="Arial"/>
-          <w:color w:val="000000"/>
-          <w:szCs w:val="26"/>
-        </w:rPr>
-        <w:t>1 :</w:t>
-      </w:r>
-      <w:proofErr w:type="gramEnd"/>
-      <w:r>
-        <w:rPr>
-          <w:rFonts w:ascii="Arial" w:hAnsi="Arial" w:cs="Arial"/>
-          <w:color w:val="000000"/>
-          <w:szCs w:val="26"/>
-        </w:rPr>
-        <w:t xml:space="preserve"> lengthInput</w:t>
+        <w:t xml:space="preserve">    for index = 1 : lengthInput</w:t>
       </w:r>
     </w:p>
     <w:p>
@@ -27276,25 +26638,6 @@
     </w:p>
     <w:p>
       <w:pPr>
-        <w:pStyle w:val="Heading3"/>
-      </w:pPr>
-      <w:bookmarkStart w:id="65" w:name="_Toc520601120"/>
-      <w:r>
-        <w:t xml:space="preserve">Trường hợp nội suy chỉ dùng </w:t>
-      </w:r>
-      <w:r>
-        <w:t>yếu tố</w:t>
-      </w:r>
-      <w:r>
-        <w:t xml:space="preserve"> nhiệt độ:</w:t>
-      </w:r>
-      <w:bookmarkEnd w:id="65"/>
-      <w:r>
-        <w:t xml:space="preserve"> </w:t>
-      </w:r>
-    </w:p>
-    <w:p>
-      <w:pPr>
         <w:pStyle w:val="ListParagraph"/>
         <w:numPr>
           <w:ilvl w:val="0"/>
@@ -27315,6 +26658,26 @@
       </w:pPr>
       <w:r>
         <w:t>Dữ liệu kiểm thử được lấy từ 1/4/2018 đến 30/4/2018</w:t>
+      </w:r>
+    </w:p>
+    <w:p/>
+    <w:p>
+      <w:pPr>
+        <w:pStyle w:val="Heading3"/>
+      </w:pPr>
+      <w:bookmarkStart w:id="65" w:name="_Toc520601120"/>
+      <w:r>
+        <w:t xml:space="preserve">Trường hợp nội suy chỉ dùng </w:t>
+      </w:r>
+      <w:r>
+        <w:t>yếu tố</w:t>
+      </w:r>
+      <w:r>
+        <w:t xml:space="preserve"> nhiệt độ:</w:t>
+      </w:r>
+      <w:bookmarkEnd w:id="65"/>
+      <w:r>
+        <w:t xml:space="preserve"> </w:t>
       </w:r>
     </w:p>
     <w:p>
@@ -27937,6 +27300,7 @@
               <w:jc w:val="center"/>
             </w:pPr>
             <w:r>
+              <w:lastRenderedPageBreak/>
               <w:t>13</w:t>
             </w:r>
             <w:r>
@@ -28005,7 +27369,6 @@
               <w:jc w:val="center"/>
             </w:pPr>
             <w:r>
-              <w:lastRenderedPageBreak/>
               <w:t>14/3/</w:t>
             </w:r>
             <w:r>
@@ -29613,7 +28976,12 @@
       </w:pPr>
       <w:bookmarkStart w:id="71" w:name="_Toc520601125"/>
       <w:r>
-        <w:t>Trường hợp nội suy chỉ sử dụng yếu tố nhiệt độ</w:t>
+        <w:t>Trường hợp nội suy chỉ sử dụng yếu t</w:t>
+      </w:r>
+      <w:bookmarkStart w:id="72" w:name="_GoBack"/>
+      <w:bookmarkEnd w:id="72"/>
+      <w:r>
+        <w:t>ố nhiệt độ</w:t>
       </w:r>
       <w:bookmarkEnd w:id="71"/>
     </w:p>
@@ -31946,7 +31314,7 @@
           <w:i/>
         </w:rPr>
       </w:pPr>
-      <w:bookmarkStart w:id="72" w:name="_Toc519928222"/>
+      <w:bookmarkStart w:id="73" w:name="_Toc519928222"/>
       <w:r>
         <w:rPr>
           <w:i/>
@@ -32027,7 +31395,7 @@
         </w:rPr>
         <w:t>. Kết quả nội suy chỉ sử dụng yếu tố nhiệt độ</w:t>
       </w:r>
-      <w:bookmarkEnd w:id="72"/>
+      <w:bookmarkEnd w:id="73"/>
     </w:p>
     <w:p/>
     <w:p>
@@ -32107,7 +31475,7 @@
           <w:i/>
         </w:rPr>
       </w:pPr>
-      <w:bookmarkStart w:id="73" w:name="_Toc519928232"/>
+      <w:bookmarkStart w:id="74" w:name="_Toc519928232"/>
       <w:r>
         <w:rPr>
           <w:i/>
@@ -32188,7 +31556,7 @@
         </w:rPr>
         <w:t>. Nội suy Lagrange khi chỉ sử dụng yếu tố nhiệt độ</w:t>
       </w:r>
-      <w:bookmarkEnd w:id="73"/>
+      <w:bookmarkEnd w:id="74"/>
     </w:p>
     <w:p/>
     <w:p>
@@ -32256,7 +31624,7 @@
           <w:i/>
         </w:rPr>
       </w:pPr>
-      <w:bookmarkStart w:id="74" w:name="_Toc519928233"/>
+      <w:bookmarkStart w:id="75" w:name="_Toc519928233"/>
       <w:r>
         <w:rPr>
           <w:i/>
@@ -32337,7 +31705,7 @@
         </w:rPr>
         <w:t>. Nội suy Newton khi chỉ sử dụng yếu tố nhiệt độ</w:t>
       </w:r>
-      <w:bookmarkEnd w:id="74"/>
+      <w:bookmarkEnd w:id="75"/>
     </w:p>
     <w:p/>
     <w:p>
@@ -32403,7 +31771,7 @@
       <w:pPr>
         <w:pStyle w:val="Caption"/>
       </w:pPr>
-      <w:bookmarkStart w:id="75" w:name="_Toc519928234"/>
+      <w:bookmarkStart w:id="76" w:name="_Toc519928234"/>
       <w:r>
         <w:rPr>
           <w:i/>
@@ -32496,7 +31864,7 @@
         </w:rPr>
         <w:t xml:space="preserve"> khi chỉ sử dụng yếu tố nhiệt độ</w:t>
       </w:r>
-      <w:bookmarkEnd w:id="75"/>
+      <w:bookmarkEnd w:id="76"/>
     </w:p>
     <w:p/>
     <w:p>
@@ -32564,7 +31932,7 @@
           <w:i/>
         </w:rPr>
       </w:pPr>
-      <w:bookmarkStart w:id="76" w:name="_Toc519928235"/>
+      <w:bookmarkStart w:id="77" w:name="_Toc519928235"/>
       <w:r>
         <w:rPr>
           <w:i/>
@@ -32660,7 +32028,7 @@
         </w:rPr>
         <w:t>Shepard khi sử dụng cả 2 yếu tố nhiệt độ và lượng mưa</w:t>
       </w:r>
-      <w:bookmarkEnd w:id="76"/>
+      <w:bookmarkEnd w:id="77"/>
     </w:p>
     <w:p>
       <w:pPr>
@@ -32686,11 +32054,11 @@
       <w:pPr>
         <w:pStyle w:val="Heading3"/>
       </w:pPr>
-      <w:bookmarkStart w:id="77" w:name="_Toc520601126"/>
+      <w:bookmarkStart w:id="78" w:name="_Toc520601126"/>
       <w:r>
         <w:t>Trường hợp nội suy chỉ sử dụng yếu tố lượng mưa</w:t>
       </w:r>
-      <w:bookmarkEnd w:id="77"/>
+      <w:bookmarkEnd w:id="78"/>
     </w:p>
     <w:tbl>
       <w:tblPr>
@@ -34947,7 +34315,7 @@
           <w:i/>
         </w:rPr>
       </w:pPr>
-      <w:bookmarkStart w:id="78" w:name="_Toc519928223"/>
+      <w:bookmarkStart w:id="79" w:name="_Toc519928223"/>
       <w:r>
         <w:rPr>
           <w:i/>
@@ -35028,7 +34396,7 @@
         </w:rPr>
         <w:t>. Trường hợp nội suy chỉ sử dụng yếu tố lượng mưa.</w:t>
       </w:r>
-      <w:bookmarkEnd w:id="78"/>
+      <w:bookmarkEnd w:id="79"/>
     </w:p>
     <w:p/>
     <w:p>
@@ -35096,7 +34464,7 @@
           <w:i/>
         </w:rPr>
       </w:pPr>
-      <w:bookmarkStart w:id="79" w:name="_Toc519928236"/>
+      <w:bookmarkStart w:id="80" w:name="_Toc519928236"/>
       <w:r>
         <w:rPr>
           <w:i/>
@@ -35189,7 +34557,7 @@
         </w:rPr>
         <w:t xml:space="preserve"> khi chỉ sử dụng yếu tố lượng mưa</w:t>
       </w:r>
-      <w:bookmarkEnd w:id="79"/>
+      <w:bookmarkEnd w:id="80"/>
     </w:p>
     <w:p>
       <w:pPr>
@@ -35261,7 +34629,7 @@
           <w:i/>
         </w:rPr>
       </w:pPr>
-      <w:bookmarkStart w:id="80" w:name="_Toc519928237"/>
+      <w:bookmarkStart w:id="81" w:name="_Toc519928237"/>
       <w:r>
         <w:rPr>
           <w:i/>
@@ -35340,23 +34708,9 @@
         <w:rPr>
           <w:i/>
         </w:rPr>
-        <w:t xml:space="preserve">. Nội suy Newton chỉ sử </w:t>
-      </w:r>
-      <w:proofErr w:type="gramStart"/>
-      <w:r>
-        <w:rPr>
-          <w:i/>
-        </w:rPr>
-        <w:t>dụng  yếu</w:t>
-      </w:r>
-      <w:proofErr w:type="gramEnd"/>
-      <w:r>
-        <w:rPr>
-          <w:i/>
-        </w:rPr>
-        <w:t xml:space="preserve"> tố lượng mưa.</w:t>
-      </w:r>
-      <w:bookmarkEnd w:id="80"/>
+        <w:t>. Nội suy Newton chỉ sử dụng  yếu tố lượng mưa.</w:t>
+      </w:r>
+      <w:bookmarkEnd w:id="81"/>
     </w:p>
     <w:p/>
     <w:p>
@@ -35424,7 +34778,7 @@
           <w:i/>
         </w:rPr>
       </w:pPr>
-      <w:bookmarkStart w:id="81" w:name="_Toc519928238"/>
+      <w:bookmarkStart w:id="82" w:name="_Toc519928238"/>
       <w:r>
         <w:rPr>
           <w:i/>
@@ -35503,23 +34857,9 @@
         <w:rPr>
           <w:i/>
         </w:rPr>
-        <w:t xml:space="preserve">. Nội suy Aitken-Neville chỉ sử </w:t>
-      </w:r>
-      <w:proofErr w:type="gramStart"/>
-      <w:r>
-        <w:rPr>
-          <w:i/>
-        </w:rPr>
-        <w:t>dụng  yếu</w:t>
-      </w:r>
-      <w:proofErr w:type="gramEnd"/>
-      <w:r>
-        <w:rPr>
-          <w:i/>
-        </w:rPr>
-        <w:t xml:space="preserve"> tố lượng mưa.</w:t>
-      </w:r>
-      <w:bookmarkEnd w:id="81"/>
+        <w:t>. Nội suy Aitken-Neville chỉ sử dụng  yếu tố lượng mưa.</w:t>
+      </w:r>
+      <w:bookmarkEnd w:id="82"/>
     </w:p>
     <w:p/>
     <w:p>
@@ -35587,7 +34927,7 @@
           <w:i/>
         </w:rPr>
       </w:pPr>
-      <w:bookmarkStart w:id="82" w:name="_Toc519928239"/>
+      <w:bookmarkStart w:id="83" w:name="_Toc519928239"/>
       <w:r>
         <w:rPr>
           <w:i/>
@@ -35668,7 +35008,7 @@
         </w:rPr>
         <w:t>. Nội suy Shepard khi sử dụng cả hai yếu tố nhiệt độ và lượng mưa.</w:t>
       </w:r>
-      <w:bookmarkEnd w:id="82"/>
+      <w:bookmarkEnd w:id="83"/>
     </w:p>
     <w:p>
       <w:pPr>
@@ -35688,14 +35028,14 @@
           <w:rFonts w:cs="Times New Roman"/>
         </w:rPr>
       </w:pPr>
-      <w:bookmarkStart w:id="83" w:name="_Toc520601127"/>
+      <w:bookmarkStart w:id="84" w:name="_Toc520601127"/>
       <w:r>
         <w:rPr>
           <w:rFonts w:cs="Times New Roman"/>
         </w:rPr>
         <w:t>So sánh, đánh giá:</w:t>
       </w:r>
-      <w:bookmarkEnd w:id="83"/>
+      <w:bookmarkEnd w:id="84"/>
     </w:p>
     <w:p>
       <w:r>
@@ -36448,7 +35788,7 @@
           <w:i/>
         </w:rPr>
       </w:pPr>
-      <w:bookmarkStart w:id="84" w:name="_Toc519928224"/>
+      <w:bookmarkStart w:id="85" w:name="_Toc519928224"/>
       <w:r>
         <w:rPr>
           <w:i/>
@@ -36529,7 +35869,7 @@
         </w:rPr>
         <w:t>. Kết quả so sánh các phương pháp khi chỉ dùng yếu tố nhiệt độ</w:t>
       </w:r>
-      <w:bookmarkEnd w:id="84"/>
+      <w:bookmarkEnd w:id="85"/>
     </w:p>
     <w:p>
       <w:pPr>
@@ -36848,7 +36188,7 @@
           <w:i/>
         </w:rPr>
       </w:pPr>
-      <w:bookmarkStart w:id="85" w:name="_Toc519928225"/>
+      <w:bookmarkStart w:id="86" w:name="_Toc519928225"/>
       <w:r>
         <w:rPr>
           <w:i/>
@@ -36929,7 +36269,7 @@
         </w:rPr>
         <w:t>. Kết quả so sánh các phương pháp khi chỉ dùng yếu tố lượng mưa</w:t>
       </w:r>
-      <w:bookmarkEnd w:id="85"/>
+      <w:bookmarkEnd w:id="86"/>
     </w:p>
     <w:p/>
     <w:p>
@@ -37014,22 +36354,22 @@
       <w:pPr>
         <w:pStyle w:val="Heading1"/>
       </w:pPr>
-      <w:bookmarkStart w:id="86" w:name="_Toc520601128"/>
+      <w:bookmarkStart w:id="87" w:name="_Toc520601128"/>
       <w:r>
         <w:lastRenderedPageBreak/>
         <w:t>: Giới thiệu chương trình</w:t>
       </w:r>
-      <w:bookmarkEnd w:id="86"/>
+      <w:bookmarkEnd w:id="87"/>
     </w:p>
     <w:p>
       <w:pPr>
         <w:pStyle w:val="Heading2"/>
       </w:pPr>
-      <w:bookmarkStart w:id="87" w:name="_Toc520601129"/>
+      <w:bookmarkStart w:id="88" w:name="_Toc520601129"/>
       <w:r>
         <w:t>Giới thiệu chức năng</w:t>
       </w:r>
-      <w:bookmarkEnd w:id="87"/>
+      <w:bookmarkEnd w:id="88"/>
     </w:p>
     <w:p>
       <w:r>
@@ -37145,11 +36485,11 @@
       <w:pPr>
         <w:pStyle w:val="Heading3"/>
       </w:pPr>
-      <w:bookmarkStart w:id="88" w:name="_Toc520601130"/>
+      <w:bookmarkStart w:id="89" w:name="_Toc520601130"/>
       <w:r>
         <w:t>Forecast</w:t>
       </w:r>
-      <w:bookmarkEnd w:id="88"/>
+      <w:bookmarkEnd w:id="89"/>
     </w:p>
     <w:p>
       <w:r>
@@ -37376,45 +36716,25 @@
       <w:r>
         <w:t xml:space="preserve">Hình </w:t>
       </w:r>
-      <w:r>
-        <w:fldChar w:fldCharType="begin"/>
-      </w:r>
-      <w:r>
-        <w:instrText xml:space="preserve"> STYLEREF 1 \s </w:instrText>
-      </w:r>
-      <w:r>
-        <w:fldChar w:fldCharType="separate"/>
-      </w:r>
-      <w:r>
-        <w:rPr>
-          <w:noProof/>
-        </w:rPr>
-        <w:t>6</w:t>
-      </w:r>
-      <w:r>
-        <w:fldChar w:fldCharType="end"/>
-      </w:r>
+      <w:fldSimple w:instr=" STYLEREF 1 \s ">
+        <w:r>
+          <w:rPr>
+            <w:noProof/>
+          </w:rPr>
+          <w:t>6</w:t>
+        </w:r>
+      </w:fldSimple>
       <w:r>
         <w:t>.</w:t>
       </w:r>
-      <w:r>
-        <w:fldChar w:fldCharType="begin"/>
-      </w:r>
-      <w:r>
-        <w:instrText xml:space="preserve"> SEQ Hình \* ARABIC \s 1 </w:instrText>
-      </w:r>
-      <w:r>
-        <w:fldChar w:fldCharType="separate"/>
-      </w:r>
-      <w:r>
-        <w:rPr>
-          <w:noProof/>
-        </w:rPr>
-        <w:t>2</w:t>
-      </w:r>
-      <w:r>
-        <w:fldChar w:fldCharType="end"/>
-      </w:r>
+      <w:fldSimple w:instr=" SEQ Hình \* ARABIC \s 1 ">
+        <w:r>
+          <w:rPr>
+            <w:noProof/>
+          </w:rPr>
+          <w:t>2</w:t>
+        </w:r>
+      </w:fldSimple>
     </w:p>
     <w:p/>
     <w:p/>
@@ -37482,15 +36802,7 @@
         </w:numPr>
       </w:pPr>
       <w:r>
-        <w:t xml:space="preserve">Chỉ số </w:t>
-      </w:r>
-      <w:proofErr w:type="gramStart"/>
-      <w:r>
-        <w:t>AQI(</w:t>
-      </w:r>
-      <w:proofErr w:type="gramEnd"/>
-      <w:r>
-        <w:t>chỉ số chất lượng trong không khí)</w:t>
+        <w:t>Chỉ số AQI(chỉ số chất lượng trong không khí)</w:t>
       </w:r>
     </w:p>
     <w:p>
@@ -37545,11 +36857,11 @@
       <w:pPr>
         <w:pStyle w:val="Heading3"/>
       </w:pPr>
-      <w:bookmarkStart w:id="89" w:name="_Toc520601131"/>
+      <w:bookmarkStart w:id="90" w:name="_Toc520601131"/>
       <w:r>
         <w:t>Search Data</w:t>
       </w:r>
-      <w:bookmarkEnd w:id="89"/>
+      <w:bookmarkEnd w:id="90"/>
     </w:p>
     <w:p>
       <w:pPr>
@@ -37749,15 +37061,7 @@
         </w:numPr>
       </w:pPr>
       <w:r>
-        <w:t xml:space="preserve">Chỉ số </w:t>
-      </w:r>
-      <w:proofErr w:type="gramStart"/>
-      <w:r>
-        <w:t>AQI(</w:t>
-      </w:r>
-      <w:proofErr w:type="gramEnd"/>
-      <w:r>
-        <w:t>chỉ số chất lượng trong không khí)</w:t>
+        <w:t>Chỉ số AQI(chỉ số chất lượng trong không khí)</w:t>
       </w:r>
     </w:p>
     <w:p>
@@ -37812,11 +37116,11 @@
       <w:pPr>
         <w:pStyle w:val="Heading3"/>
       </w:pPr>
-      <w:bookmarkStart w:id="90" w:name="_Toc520601132"/>
+      <w:bookmarkStart w:id="91" w:name="_Toc520601132"/>
       <w:r>
         <w:t>Calculate AQI</w:t>
       </w:r>
-      <w:bookmarkEnd w:id="90"/>
+      <w:bookmarkEnd w:id="91"/>
     </w:p>
     <w:p>
       <w:r>
@@ -38024,11 +37328,11 @@
       <w:pPr>
         <w:pStyle w:val="Heading3"/>
       </w:pPr>
-      <w:bookmarkStart w:id="91" w:name="_Toc520601133"/>
+      <w:bookmarkStart w:id="92" w:name="_Toc520601133"/>
       <w:r>
         <w:t>Filter Month</w:t>
       </w:r>
-      <w:bookmarkEnd w:id="91"/>
+      <w:bookmarkEnd w:id="92"/>
     </w:p>
     <w:p>
       <w:pPr>
@@ -38231,45 +37535,25 @@
       <w:r>
         <w:t xml:space="preserve">Hình </w:t>
       </w:r>
-      <w:r>
-        <w:fldChar w:fldCharType="begin"/>
-      </w:r>
-      <w:r>
-        <w:instrText xml:space="preserve"> STYLEREF 1 \s </w:instrText>
-      </w:r>
-      <w:r>
-        <w:fldChar w:fldCharType="separate"/>
-      </w:r>
-      <w:r>
-        <w:rPr>
-          <w:noProof/>
-        </w:rPr>
-        <w:t>6</w:t>
-      </w:r>
-      <w:r>
-        <w:fldChar w:fldCharType="end"/>
-      </w:r>
+      <w:fldSimple w:instr=" STYLEREF 1 \s ">
+        <w:r>
+          <w:rPr>
+            <w:noProof/>
+          </w:rPr>
+          <w:t>6</w:t>
+        </w:r>
+      </w:fldSimple>
       <w:r>
         <w:t>.</w:t>
       </w:r>
-      <w:r>
-        <w:fldChar w:fldCharType="begin"/>
-      </w:r>
-      <w:r>
-        <w:instrText xml:space="preserve"> SEQ Hình \* ARABIC \s 1 </w:instrText>
-      </w:r>
-      <w:r>
-        <w:fldChar w:fldCharType="separate"/>
-      </w:r>
-      <w:r>
-        <w:rPr>
-          <w:noProof/>
-        </w:rPr>
-        <w:t>6</w:t>
-      </w:r>
-      <w:r>
-        <w:fldChar w:fldCharType="end"/>
-      </w:r>
+      <w:fldSimple w:instr=" SEQ Hình \* ARABIC \s 1 ">
+        <w:r>
+          <w:rPr>
+            <w:noProof/>
+          </w:rPr>
+          <w:t>6</w:t>
+        </w:r>
+      </w:fldSimple>
     </w:p>
     <w:p>
       <w:r>
@@ -38400,11 +37684,11 @@
       <w:pPr>
         <w:pStyle w:val="Heading3"/>
       </w:pPr>
-      <w:bookmarkStart w:id="92" w:name="_Toc520601134"/>
+      <w:bookmarkStart w:id="93" w:name="_Toc520601134"/>
       <w:r>
         <w:t>Update Data.</w:t>
       </w:r>
-      <w:bookmarkEnd w:id="92"/>
+      <w:bookmarkEnd w:id="93"/>
     </w:p>
     <w:p>
       <w:r>
@@ -38671,45 +37955,25 @@
       <w:r>
         <w:t xml:space="preserve">Hình </w:t>
       </w:r>
-      <w:r>
-        <w:fldChar w:fldCharType="begin"/>
-      </w:r>
-      <w:r>
-        <w:instrText xml:space="preserve"> STYLEREF 1 \s </w:instrText>
-      </w:r>
-      <w:r>
-        <w:fldChar w:fldCharType="separate"/>
-      </w:r>
-      <w:r>
-        <w:rPr>
-          <w:noProof/>
-        </w:rPr>
-        <w:t>6</w:t>
-      </w:r>
-      <w:r>
-        <w:fldChar w:fldCharType="end"/>
-      </w:r>
+      <w:fldSimple w:instr=" STYLEREF 1 \s ">
+        <w:r>
+          <w:rPr>
+            <w:noProof/>
+          </w:rPr>
+          <w:t>6</w:t>
+        </w:r>
+      </w:fldSimple>
       <w:r>
         <w:t>.</w:t>
       </w:r>
-      <w:r>
-        <w:fldChar w:fldCharType="begin"/>
-      </w:r>
-      <w:r>
-        <w:instrText xml:space="preserve"> SEQ Hình \* ARABIC \s 1 </w:instrText>
-      </w:r>
-      <w:r>
-        <w:fldChar w:fldCharType="separate"/>
-      </w:r>
-      <w:r>
-        <w:rPr>
-          <w:noProof/>
-        </w:rPr>
-        <w:t>8</w:t>
-      </w:r>
-      <w:r>
-        <w:fldChar w:fldCharType="end"/>
-      </w:r>
+      <w:fldSimple w:instr=" SEQ Hình \* ARABIC \s 1 ">
+        <w:r>
+          <w:rPr>
+            <w:noProof/>
+          </w:rPr>
+          <w:t>8</w:t>
+        </w:r>
+      </w:fldSimple>
       <w:r>
         <w:t xml:space="preserve"> Login</w:t>
       </w:r>
@@ -38886,45 +38150,25 @@
       <w:r>
         <w:t xml:space="preserve">Hình </w:t>
       </w:r>
-      <w:r>
-        <w:fldChar w:fldCharType="begin"/>
-      </w:r>
-      <w:r>
-        <w:instrText xml:space="preserve"> STYLEREF 1 \s </w:instrText>
-      </w:r>
-      <w:r>
-        <w:fldChar w:fldCharType="separate"/>
-      </w:r>
-      <w:r>
-        <w:rPr>
-          <w:noProof/>
-        </w:rPr>
-        <w:t>6</w:t>
-      </w:r>
-      <w:r>
-        <w:fldChar w:fldCharType="end"/>
-      </w:r>
+      <w:fldSimple w:instr=" STYLEREF 1 \s ">
+        <w:r>
+          <w:rPr>
+            <w:noProof/>
+          </w:rPr>
+          <w:t>6</w:t>
+        </w:r>
+      </w:fldSimple>
       <w:r>
         <w:t>.</w:t>
       </w:r>
-      <w:r>
-        <w:fldChar w:fldCharType="begin"/>
-      </w:r>
-      <w:r>
-        <w:instrText xml:space="preserve"> SEQ Hình \* ARABIC \s 1 </w:instrText>
-      </w:r>
-      <w:r>
-        <w:fldChar w:fldCharType="separate"/>
-      </w:r>
-      <w:r>
-        <w:rPr>
-          <w:noProof/>
-        </w:rPr>
-        <w:t>9</w:t>
-      </w:r>
-      <w:r>
-        <w:fldChar w:fldCharType="end"/>
-      </w:r>
+      <w:fldSimple w:instr=" SEQ Hình \* ARABIC \s 1 ">
+        <w:r>
+          <w:rPr>
+            <w:noProof/>
+          </w:rPr>
+          <w:t>9</w:t>
+        </w:r>
+      </w:fldSimple>
       <w:r>
         <w:t xml:space="preserve"> Thông báo.</w:t>
       </w:r>
@@ -38988,45 +38232,25 @@
       <w:r>
         <w:t xml:space="preserve">Hình </w:t>
       </w:r>
-      <w:r>
-        <w:fldChar w:fldCharType="begin"/>
-      </w:r>
-      <w:r>
-        <w:instrText xml:space="preserve"> STYLEREF 1 \s </w:instrText>
-      </w:r>
-      <w:r>
-        <w:fldChar w:fldCharType="separate"/>
-      </w:r>
-      <w:r>
-        <w:rPr>
-          <w:noProof/>
-        </w:rPr>
-        <w:t>6</w:t>
-      </w:r>
-      <w:r>
-        <w:fldChar w:fldCharType="end"/>
-      </w:r>
+      <w:fldSimple w:instr=" STYLEREF 1 \s ">
+        <w:r>
+          <w:rPr>
+            <w:noProof/>
+          </w:rPr>
+          <w:t>6</w:t>
+        </w:r>
+      </w:fldSimple>
       <w:r>
         <w:t>.</w:t>
       </w:r>
-      <w:r>
-        <w:fldChar w:fldCharType="begin"/>
-      </w:r>
-      <w:r>
-        <w:instrText xml:space="preserve"> SEQ Hình \* ARABIC \s 1 </w:instrText>
-      </w:r>
-      <w:r>
-        <w:fldChar w:fldCharType="separate"/>
-      </w:r>
-      <w:r>
-        <w:rPr>
-          <w:noProof/>
-        </w:rPr>
-        <w:t>10</w:t>
-      </w:r>
-      <w:r>
-        <w:fldChar w:fldCharType="end"/>
-      </w:r>
+      <w:fldSimple w:instr=" SEQ Hình \* ARABIC \s 1 ">
+        <w:r>
+          <w:rPr>
+            <w:noProof/>
+          </w:rPr>
+          <w:t>10</w:t>
+        </w:r>
+      </w:fldSimple>
       <w:r>
         <w:t xml:space="preserve"> Thông báo thời gian không đúng.</w:t>
       </w:r>
@@ -39088,10 +38312,7 @@
         <w:jc w:val="left"/>
       </w:pPr>
       <w:r>
-        <w:t xml:space="preserve">Cách thứ hai là chúng </w:t>
-      </w:r>
-      <w:r>
-        <w:t>ta sẽ chọn một ngày trong bảng số 5</w:t>
+        <w:t>Cách thứ hai là chúng ta sẽ chọn một ngày trong bảng số 5</w:t>
       </w:r>
     </w:p>
     <w:p>
@@ -39162,45 +38383,25 @@
       <w:r>
         <w:t xml:space="preserve">Hình </w:t>
       </w:r>
-      <w:r>
-        <w:fldChar w:fldCharType="begin"/>
-      </w:r>
-      <w:r>
-        <w:instrText xml:space="preserve"> STYLEREF 1 \s </w:instrText>
-      </w:r>
-      <w:r>
-        <w:fldChar w:fldCharType="separate"/>
-      </w:r>
-      <w:r>
-        <w:rPr>
-          <w:noProof/>
-        </w:rPr>
-        <w:t>6</w:t>
-      </w:r>
-      <w:r>
-        <w:fldChar w:fldCharType="end"/>
-      </w:r>
+      <w:fldSimple w:instr=" STYLEREF 1 \s ">
+        <w:r>
+          <w:rPr>
+            <w:noProof/>
+          </w:rPr>
+          <w:t>6</w:t>
+        </w:r>
+      </w:fldSimple>
       <w:r>
         <w:t>.</w:t>
       </w:r>
-      <w:r>
-        <w:fldChar w:fldCharType="begin"/>
-      </w:r>
-      <w:r>
-        <w:instrText xml:space="preserve"> SEQ Hình \* ARABIC \s 1 </w:instrText>
-      </w:r>
-      <w:r>
-        <w:fldChar w:fldCharType="separate"/>
-      </w:r>
-      <w:r>
-        <w:rPr>
-          <w:noProof/>
-        </w:rPr>
-        <w:t>11</w:t>
-      </w:r>
-      <w:r>
-        <w:fldChar w:fldCharType="end"/>
-      </w:r>
+      <w:fldSimple w:instr=" SEQ Hình \* ARABIC \s 1 ">
+        <w:r>
+          <w:rPr>
+            <w:noProof/>
+          </w:rPr>
+          <w:t>11</w:t>
+        </w:r>
+      </w:fldSimple>
       <w:r>
         <w:t xml:space="preserve"> Thông báo.</w:t>
       </w:r>
@@ -39217,8 +38418,6 @@
       <w:r>
         <w:t>Sau khi đã hoàn thành hết các công việc chúng ta sẽ thoát khỏi hệ thống để đảm bảo dữ liệu được an toàn để làm được điều này chúng ta sẽ nhấn nút số 10.</w:t>
       </w:r>
-      <w:bookmarkStart w:id="93" w:name="_GoBack"/>
-      <w:bookmarkEnd w:id="93"/>
     </w:p>
     <w:p/>
     <w:p>
@@ -39376,7 +38575,7 @@
 </file>
 
 <file path=word/endnotes.xml><?xml version="1.0" encoding="utf-8"?>
-<w:endnotes xmlns:wpc="http://schemas.microsoft.com/office/word/2010/wordprocessingCanvas" xmlns:cx="http://schemas.microsoft.com/office/drawing/2014/chartex" xmlns:cx1="http://schemas.microsoft.com/office/drawing/2015/9/8/chartex" xmlns:cx2="http://schemas.microsoft.com/office/drawing/2015/10/21/chartex" xmlns:cx3="http://schemas.microsoft.com/office/drawing/2016/5/9/chartex" xmlns:cx4="http://schemas.microsoft.com/office/drawing/2016/5/10/chartex" xmlns:cx5="http://schemas.microsoft.com/office/drawing/2016/5/11/chartex" xmlns:cx6="http://schemas.microsoft.com/office/drawing/2016/5/12/chartex" xmlns:cx7="http://schemas.microsoft.com/office/drawing/2016/5/13/chartex" xmlns:cx8="http://schemas.microsoft.com/office/drawing/2016/5/14/chartex" xmlns:mc="http://schemas.openxmlformats.org/markup-compatibility/2006" xmlns:aink="http://schemas.microsoft.com/office/drawing/2016/ink" xmlns:am3d="http://schemas.microsoft.com/office/drawing/2017/model3d" xmlns:o="urn:schemas-microsoft-com:office:office" xmlns:r="http://schemas.openxmlformats.org/officeDocument/2006/relationships" xmlns:m="http://schemas.openxmlformats.org/officeDocument/2006/math" xmlns:v="urn:schemas-microsoft-com:vml" xmlns:wp14="http://schemas.microsoft.com/office/word/2010/wordprocessingDrawing" xmlns:wp="http://schemas.openxmlformats.org/drawingml/2006/wordprocessingDrawing" xmlns:w10="urn:schemas-microsoft-com:office:word" xmlns:w="http://schemas.openxmlformats.org/wordprocessingml/2006/main" xmlns:w14="http://schemas.microsoft.com/office/word/2010/wordml" xmlns:w15="http://schemas.microsoft.com/office/word/2012/wordml" xmlns:w16cid="http://schemas.microsoft.com/office/word/2016/wordml/cid" xmlns:w16se="http://schemas.microsoft.com/office/word/2015/wordml/symex" xmlns:wpg="http://schemas.microsoft.com/office/word/2010/wordprocessingGroup" xmlns:wpi="http://schemas.microsoft.com/office/word/2010/wordprocessingInk" xmlns:wne="http://schemas.microsoft.com/office/word/2006/wordml" xmlns:wps="http://schemas.microsoft.com/office/word/2010/wordprocessingShape" mc:Ignorable="w14 w15 w16se w16cid wp14">
+<w:endnotes xmlns:wpc="http://schemas.microsoft.com/office/word/2010/wordprocessingCanvas" xmlns:mc="http://schemas.openxmlformats.org/markup-compatibility/2006" xmlns:o="urn:schemas-microsoft-com:office:office" xmlns:r="http://schemas.openxmlformats.org/officeDocument/2006/relationships" xmlns:m="http://schemas.openxmlformats.org/officeDocument/2006/math" xmlns:v="urn:schemas-microsoft-com:vml" xmlns:wp14="http://schemas.microsoft.com/office/word/2010/wordprocessingDrawing" xmlns:wp="http://schemas.openxmlformats.org/drawingml/2006/wordprocessingDrawing" xmlns:w10="urn:schemas-microsoft-com:office:word" xmlns:w="http://schemas.openxmlformats.org/wordprocessingml/2006/main" xmlns:w14="http://schemas.microsoft.com/office/word/2010/wordml" xmlns:w15="http://schemas.microsoft.com/office/word/2012/wordml" xmlns:wpg="http://schemas.microsoft.com/office/word/2010/wordprocessingGroup" xmlns:wpi="http://schemas.microsoft.com/office/word/2010/wordprocessingInk" xmlns:wne="http://schemas.microsoft.com/office/word/2006/wordml" xmlns:wps="http://schemas.microsoft.com/office/word/2010/wordprocessingShape" mc:Ignorable="w14 w15 wp14">
   <w:endnote w:type="separator" w:id="-1">
     <w:p>
       <w:r>
@@ -39397,7 +38596,7 @@
 </file>
 
 <file path=word/footer1.xml><?xml version="1.0" encoding="utf-8"?>
-<w:ftr xmlns:wpc="http://schemas.microsoft.com/office/word/2010/wordprocessingCanvas" xmlns:cx="http://schemas.microsoft.com/office/drawing/2014/chartex" xmlns:cx1="http://schemas.microsoft.com/office/drawing/2015/9/8/chartex" xmlns:cx2="http://schemas.microsoft.com/office/drawing/2015/10/21/chartex" xmlns:cx3="http://schemas.microsoft.com/office/drawing/2016/5/9/chartex" xmlns:cx4="http://schemas.microsoft.com/office/drawing/2016/5/10/chartex" xmlns:cx5="http://schemas.microsoft.com/office/drawing/2016/5/11/chartex" xmlns:cx6="http://schemas.microsoft.com/office/drawing/2016/5/12/chartex" xmlns:cx7="http://schemas.microsoft.com/office/drawing/2016/5/13/chartex" xmlns:cx8="http://schemas.microsoft.com/office/drawing/2016/5/14/chartex" xmlns:mc="http://schemas.openxmlformats.org/markup-compatibility/2006" xmlns:aink="http://schemas.microsoft.com/office/drawing/2016/ink" xmlns:am3d="http://schemas.microsoft.com/office/drawing/2017/model3d" xmlns:o="urn:schemas-microsoft-com:office:office" xmlns:r="http://schemas.openxmlformats.org/officeDocument/2006/relationships" xmlns:m="http://schemas.openxmlformats.org/officeDocument/2006/math" xmlns:v="urn:schemas-microsoft-com:vml" xmlns:wp14="http://schemas.microsoft.com/office/word/2010/wordprocessingDrawing" xmlns:wp="http://schemas.openxmlformats.org/drawingml/2006/wordprocessingDrawing" xmlns:w10="urn:schemas-microsoft-com:office:word" xmlns:w="http://schemas.openxmlformats.org/wordprocessingml/2006/main" xmlns:w14="http://schemas.microsoft.com/office/word/2010/wordml" xmlns:w15="http://schemas.microsoft.com/office/word/2012/wordml" xmlns:w16cid="http://schemas.microsoft.com/office/word/2016/wordml/cid" xmlns:w16se="http://schemas.microsoft.com/office/word/2015/wordml/symex" xmlns:wpg="http://schemas.microsoft.com/office/word/2010/wordprocessingGroup" xmlns:wpi="http://schemas.microsoft.com/office/word/2010/wordprocessingInk" xmlns:wne="http://schemas.microsoft.com/office/word/2006/wordml" xmlns:wps="http://schemas.microsoft.com/office/word/2010/wordprocessingShape" mc:Ignorable="w14 w15 w16se w16cid wp14">
+<w:ftr xmlns:wpc="http://schemas.microsoft.com/office/word/2010/wordprocessingCanvas" xmlns:mc="http://schemas.openxmlformats.org/markup-compatibility/2006" xmlns:o="urn:schemas-microsoft-com:office:office" xmlns:r="http://schemas.openxmlformats.org/officeDocument/2006/relationships" xmlns:m="http://schemas.openxmlformats.org/officeDocument/2006/math" xmlns:v="urn:schemas-microsoft-com:vml" xmlns:wp14="http://schemas.microsoft.com/office/word/2010/wordprocessingDrawing" xmlns:wp="http://schemas.openxmlformats.org/drawingml/2006/wordprocessingDrawing" xmlns:w10="urn:schemas-microsoft-com:office:word" xmlns:w="http://schemas.openxmlformats.org/wordprocessingml/2006/main" xmlns:w14="http://schemas.microsoft.com/office/word/2010/wordml" xmlns:w15="http://schemas.microsoft.com/office/word/2012/wordml" xmlns:wpg="http://schemas.microsoft.com/office/word/2010/wordprocessingGroup" xmlns:wpi="http://schemas.microsoft.com/office/word/2010/wordprocessingInk" xmlns:wne="http://schemas.microsoft.com/office/word/2006/wordml" xmlns:wps="http://schemas.microsoft.com/office/word/2010/wordprocessingShape" mc:Ignorable="w14 w15 wp14">
   <w:p>
     <w:pPr>
       <w:pStyle w:val="Footer"/>
@@ -39448,7 +38647,7 @@
 </file>
 
 <file path=word/footer2.xml><?xml version="1.0" encoding="utf-8"?>
-<w:ftr xmlns:wpc="http://schemas.microsoft.com/office/word/2010/wordprocessingCanvas" xmlns:cx="http://schemas.microsoft.com/office/drawing/2014/chartex" xmlns:cx1="http://schemas.microsoft.com/office/drawing/2015/9/8/chartex" xmlns:cx2="http://schemas.microsoft.com/office/drawing/2015/10/21/chartex" xmlns:cx3="http://schemas.microsoft.com/office/drawing/2016/5/9/chartex" xmlns:cx4="http://schemas.microsoft.com/office/drawing/2016/5/10/chartex" xmlns:cx5="http://schemas.microsoft.com/office/drawing/2016/5/11/chartex" xmlns:cx6="http://schemas.microsoft.com/office/drawing/2016/5/12/chartex" xmlns:cx7="http://schemas.microsoft.com/office/drawing/2016/5/13/chartex" xmlns:cx8="http://schemas.microsoft.com/office/drawing/2016/5/14/chartex" xmlns:mc="http://schemas.openxmlformats.org/markup-compatibility/2006" xmlns:aink="http://schemas.microsoft.com/office/drawing/2016/ink" xmlns:am3d="http://schemas.microsoft.com/office/drawing/2017/model3d" xmlns:o="urn:schemas-microsoft-com:office:office" xmlns:r="http://schemas.openxmlformats.org/officeDocument/2006/relationships" xmlns:m="http://schemas.openxmlformats.org/officeDocument/2006/math" xmlns:v="urn:schemas-microsoft-com:vml" xmlns:wp14="http://schemas.microsoft.com/office/word/2010/wordprocessingDrawing" xmlns:wp="http://schemas.openxmlformats.org/drawingml/2006/wordprocessingDrawing" xmlns:w10="urn:schemas-microsoft-com:office:word" xmlns:w="http://schemas.openxmlformats.org/wordprocessingml/2006/main" xmlns:w14="http://schemas.microsoft.com/office/word/2010/wordml" xmlns:w15="http://schemas.microsoft.com/office/word/2012/wordml" xmlns:w16cid="http://schemas.microsoft.com/office/word/2016/wordml/cid" xmlns:w16se="http://schemas.microsoft.com/office/word/2015/wordml/symex" xmlns:wpg="http://schemas.microsoft.com/office/word/2010/wordprocessingGroup" xmlns:wpi="http://schemas.microsoft.com/office/word/2010/wordprocessingInk" xmlns:wne="http://schemas.microsoft.com/office/word/2006/wordml" xmlns:wps="http://schemas.microsoft.com/office/word/2010/wordprocessingShape" mc:Ignorable="w14 w15 w16se w16cid wp14">
+<w:ftr xmlns:wpc="http://schemas.microsoft.com/office/word/2010/wordprocessingCanvas" xmlns:mc="http://schemas.openxmlformats.org/markup-compatibility/2006" xmlns:o="urn:schemas-microsoft-com:office:office" xmlns:r="http://schemas.openxmlformats.org/officeDocument/2006/relationships" xmlns:m="http://schemas.openxmlformats.org/officeDocument/2006/math" xmlns:v="urn:schemas-microsoft-com:vml" xmlns:wp14="http://schemas.microsoft.com/office/word/2010/wordprocessingDrawing" xmlns:wp="http://schemas.openxmlformats.org/drawingml/2006/wordprocessingDrawing" xmlns:w10="urn:schemas-microsoft-com:office:word" xmlns:w="http://schemas.openxmlformats.org/wordprocessingml/2006/main" xmlns:w14="http://schemas.microsoft.com/office/word/2010/wordml" xmlns:w15="http://schemas.microsoft.com/office/word/2012/wordml" xmlns:wpg="http://schemas.microsoft.com/office/word/2010/wordprocessingGroup" xmlns:wpi="http://schemas.microsoft.com/office/word/2010/wordprocessingInk" xmlns:wne="http://schemas.microsoft.com/office/word/2006/wordml" xmlns:wps="http://schemas.microsoft.com/office/word/2010/wordprocessingShape" mc:Ignorable="w14 w15 wp14">
   <w:tbl>
     <w:tblPr>
       <w:tblW w:w="0" w:type="auto"/>
@@ -39564,7 +38763,7 @@
               <w:noProof/>
               <w:sz w:val="24"/>
             </w:rPr>
-            <w:t>41</w:t>
+            <w:t>46</w:t>
           </w:r>
           <w:r>
             <w:rPr>
@@ -39655,7 +38854,7 @@
 </file>
 
 <file path=word/footnotes.xml><?xml version="1.0" encoding="utf-8"?>
-<w:footnotes xmlns:wpc="http://schemas.microsoft.com/office/word/2010/wordprocessingCanvas" xmlns:cx="http://schemas.microsoft.com/office/drawing/2014/chartex" xmlns:cx1="http://schemas.microsoft.com/office/drawing/2015/9/8/chartex" xmlns:cx2="http://schemas.microsoft.com/office/drawing/2015/10/21/chartex" xmlns:cx3="http://schemas.microsoft.com/office/drawing/2016/5/9/chartex" xmlns:cx4="http://schemas.microsoft.com/office/drawing/2016/5/10/chartex" xmlns:cx5="http://schemas.microsoft.com/office/drawing/2016/5/11/chartex" xmlns:cx6="http://schemas.microsoft.com/office/drawing/2016/5/12/chartex" xmlns:cx7="http://schemas.microsoft.com/office/drawing/2016/5/13/chartex" xmlns:cx8="http://schemas.microsoft.com/office/drawing/2016/5/14/chartex" xmlns:mc="http://schemas.openxmlformats.org/markup-compatibility/2006" xmlns:aink="http://schemas.microsoft.com/office/drawing/2016/ink" xmlns:am3d="http://schemas.microsoft.com/office/drawing/2017/model3d" xmlns:o="urn:schemas-microsoft-com:office:office" xmlns:r="http://schemas.openxmlformats.org/officeDocument/2006/relationships" xmlns:m="http://schemas.openxmlformats.org/officeDocument/2006/math" xmlns:v="urn:schemas-microsoft-com:vml" xmlns:wp14="http://schemas.microsoft.com/office/word/2010/wordprocessingDrawing" xmlns:wp="http://schemas.openxmlformats.org/drawingml/2006/wordprocessingDrawing" xmlns:w10="urn:schemas-microsoft-com:office:word" xmlns:w="http://schemas.openxmlformats.org/wordprocessingml/2006/main" xmlns:w14="http://schemas.microsoft.com/office/word/2010/wordml" xmlns:w15="http://schemas.microsoft.com/office/word/2012/wordml" xmlns:w16cid="http://schemas.microsoft.com/office/word/2016/wordml/cid" xmlns:w16se="http://schemas.microsoft.com/office/word/2015/wordml/symex" xmlns:wpg="http://schemas.microsoft.com/office/word/2010/wordprocessingGroup" xmlns:wpi="http://schemas.microsoft.com/office/word/2010/wordprocessingInk" xmlns:wne="http://schemas.microsoft.com/office/word/2006/wordml" xmlns:wps="http://schemas.microsoft.com/office/word/2010/wordprocessingShape" mc:Ignorable="w14 w15 w16se w16cid wp14">
+<w:footnotes xmlns:wpc="http://schemas.microsoft.com/office/word/2010/wordprocessingCanvas" xmlns:mc="http://schemas.openxmlformats.org/markup-compatibility/2006" xmlns:o="urn:schemas-microsoft-com:office:office" xmlns:r="http://schemas.openxmlformats.org/officeDocument/2006/relationships" xmlns:m="http://schemas.openxmlformats.org/officeDocument/2006/math" xmlns:v="urn:schemas-microsoft-com:vml" xmlns:wp14="http://schemas.microsoft.com/office/word/2010/wordprocessingDrawing" xmlns:wp="http://schemas.openxmlformats.org/drawingml/2006/wordprocessingDrawing" xmlns:w10="urn:schemas-microsoft-com:office:word" xmlns:w="http://schemas.openxmlformats.org/wordprocessingml/2006/main" xmlns:w14="http://schemas.microsoft.com/office/word/2010/wordml" xmlns:w15="http://schemas.microsoft.com/office/word/2012/wordml" xmlns:wpg="http://schemas.microsoft.com/office/word/2010/wordprocessingGroup" xmlns:wpi="http://schemas.microsoft.com/office/word/2010/wordprocessingInk" xmlns:wne="http://schemas.microsoft.com/office/word/2006/wordml" xmlns:wps="http://schemas.microsoft.com/office/word/2010/wordprocessingShape" mc:Ignorable="w14 w15 wp14">
   <w:footnote w:type="separator" w:id="-1">
     <w:p>
       <w:r>
@@ -39676,7 +38875,7 @@
 </file>
 
 <file path=word/header1.xml><?xml version="1.0" encoding="utf-8"?>
-<w:hdr xmlns:wpc="http://schemas.microsoft.com/office/word/2010/wordprocessingCanvas" xmlns:cx="http://schemas.microsoft.com/office/drawing/2014/chartex" xmlns:cx1="http://schemas.microsoft.com/office/drawing/2015/9/8/chartex" xmlns:cx2="http://schemas.microsoft.com/office/drawing/2015/10/21/chartex" xmlns:cx3="http://schemas.microsoft.com/office/drawing/2016/5/9/chartex" xmlns:cx4="http://schemas.microsoft.com/office/drawing/2016/5/10/chartex" xmlns:cx5="http://schemas.microsoft.com/office/drawing/2016/5/11/chartex" xmlns:cx6="http://schemas.microsoft.com/office/drawing/2016/5/12/chartex" xmlns:cx7="http://schemas.microsoft.com/office/drawing/2016/5/13/chartex" xmlns:cx8="http://schemas.microsoft.com/office/drawing/2016/5/14/chartex" xmlns:mc="http://schemas.openxmlformats.org/markup-compatibility/2006" xmlns:aink="http://schemas.microsoft.com/office/drawing/2016/ink" xmlns:am3d="http://schemas.microsoft.com/office/drawing/2017/model3d" xmlns:o="urn:schemas-microsoft-com:office:office" xmlns:r="http://schemas.openxmlformats.org/officeDocument/2006/relationships" xmlns:m="http://schemas.openxmlformats.org/officeDocument/2006/math" xmlns:v="urn:schemas-microsoft-com:vml" xmlns:wp14="http://schemas.microsoft.com/office/word/2010/wordprocessingDrawing" xmlns:wp="http://schemas.openxmlformats.org/drawingml/2006/wordprocessingDrawing" xmlns:w10="urn:schemas-microsoft-com:office:word" xmlns:w="http://schemas.openxmlformats.org/wordprocessingml/2006/main" xmlns:w14="http://schemas.microsoft.com/office/word/2010/wordml" xmlns:w15="http://schemas.microsoft.com/office/word/2012/wordml" xmlns:w16cid="http://schemas.microsoft.com/office/word/2016/wordml/cid" xmlns:w16se="http://schemas.microsoft.com/office/word/2015/wordml/symex" xmlns:wpg="http://schemas.microsoft.com/office/word/2010/wordprocessingGroup" xmlns:wpi="http://schemas.microsoft.com/office/word/2010/wordprocessingInk" xmlns:wne="http://schemas.microsoft.com/office/word/2006/wordml" xmlns:wps="http://schemas.microsoft.com/office/word/2010/wordprocessingShape" mc:Ignorable="w14 w15 w16se w16cid wp14">
+<w:hdr xmlns:wpc="http://schemas.microsoft.com/office/word/2010/wordprocessingCanvas" xmlns:mc="http://schemas.openxmlformats.org/markup-compatibility/2006" xmlns:o="urn:schemas-microsoft-com:office:office" xmlns:r="http://schemas.openxmlformats.org/officeDocument/2006/relationships" xmlns:m="http://schemas.openxmlformats.org/officeDocument/2006/math" xmlns:v="urn:schemas-microsoft-com:vml" xmlns:wp14="http://schemas.microsoft.com/office/word/2010/wordprocessingDrawing" xmlns:wp="http://schemas.openxmlformats.org/drawingml/2006/wordprocessingDrawing" xmlns:w10="urn:schemas-microsoft-com:office:word" xmlns:w="http://schemas.openxmlformats.org/wordprocessingml/2006/main" xmlns:w14="http://schemas.microsoft.com/office/word/2010/wordml" xmlns:w15="http://schemas.microsoft.com/office/word/2012/wordml" xmlns:wpg="http://schemas.microsoft.com/office/word/2010/wordprocessingGroup" xmlns:wpi="http://schemas.microsoft.com/office/word/2010/wordprocessingInk" xmlns:wne="http://schemas.microsoft.com/office/word/2006/wordml" xmlns:wps="http://schemas.microsoft.com/office/word/2010/wordprocessingShape" mc:Ignorable="w14 w15 wp14">
   <w:p>
     <w:pPr>
       <w:pStyle w:val="Header"/>
@@ -39758,14 +38957,14 @@
 </file>
 
 <file path=word/header2.xml><?xml version="1.0" encoding="utf-8"?>
-<w:hdr xmlns:wpc="http://schemas.microsoft.com/office/word/2010/wordprocessingCanvas" xmlns:cx="http://schemas.microsoft.com/office/drawing/2014/chartex" xmlns:cx1="http://schemas.microsoft.com/office/drawing/2015/9/8/chartex" xmlns:cx2="http://schemas.microsoft.com/office/drawing/2015/10/21/chartex" xmlns:cx3="http://schemas.microsoft.com/office/drawing/2016/5/9/chartex" xmlns:cx4="http://schemas.microsoft.com/office/drawing/2016/5/10/chartex" xmlns:cx5="http://schemas.microsoft.com/office/drawing/2016/5/11/chartex" xmlns:cx6="http://schemas.microsoft.com/office/drawing/2016/5/12/chartex" xmlns:cx7="http://schemas.microsoft.com/office/drawing/2016/5/13/chartex" xmlns:cx8="http://schemas.microsoft.com/office/drawing/2016/5/14/chartex" xmlns:mc="http://schemas.openxmlformats.org/markup-compatibility/2006" xmlns:aink="http://schemas.microsoft.com/office/drawing/2016/ink" xmlns:am3d="http://schemas.microsoft.com/office/drawing/2017/model3d" xmlns:o="urn:schemas-microsoft-com:office:office" xmlns:r="http://schemas.openxmlformats.org/officeDocument/2006/relationships" xmlns:m="http://schemas.openxmlformats.org/officeDocument/2006/math" xmlns:v="urn:schemas-microsoft-com:vml" xmlns:wp14="http://schemas.microsoft.com/office/word/2010/wordprocessingDrawing" xmlns:wp="http://schemas.openxmlformats.org/drawingml/2006/wordprocessingDrawing" xmlns:w10="urn:schemas-microsoft-com:office:word" xmlns:w="http://schemas.openxmlformats.org/wordprocessingml/2006/main" xmlns:w14="http://schemas.microsoft.com/office/word/2010/wordml" xmlns:w15="http://schemas.microsoft.com/office/word/2012/wordml" xmlns:w16cid="http://schemas.microsoft.com/office/word/2016/wordml/cid" xmlns:w16se="http://schemas.microsoft.com/office/word/2015/wordml/symex" xmlns:wpg="http://schemas.microsoft.com/office/word/2010/wordprocessingGroup" xmlns:wpi="http://schemas.microsoft.com/office/word/2010/wordprocessingInk" xmlns:wne="http://schemas.microsoft.com/office/word/2006/wordml" xmlns:wps="http://schemas.microsoft.com/office/word/2010/wordprocessingShape" mc:Ignorable="w14 w15 w16se w16cid wp14">
+<w:hdr xmlns:wpc="http://schemas.microsoft.com/office/word/2010/wordprocessingCanvas" xmlns:mc="http://schemas.openxmlformats.org/markup-compatibility/2006" xmlns:o="urn:schemas-microsoft-com:office:office" xmlns:r="http://schemas.openxmlformats.org/officeDocument/2006/relationships" xmlns:m="http://schemas.openxmlformats.org/officeDocument/2006/math" xmlns:v="urn:schemas-microsoft-com:vml" xmlns:wp14="http://schemas.microsoft.com/office/word/2010/wordprocessingDrawing" xmlns:wp="http://schemas.openxmlformats.org/drawingml/2006/wordprocessingDrawing" xmlns:w10="urn:schemas-microsoft-com:office:word" xmlns:w="http://schemas.openxmlformats.org/wordprocessingml/2006/main" xmlns:w14="http://schemas.microsoft.com/office/word/2010/wordml" xmlns:w15="http://schemas.microsoft.com/office/word/2012/wordml" xmlns:wpg="http://schemas.microsoft.com/office/word/2010/wordprocessingGroup" xmlns:wpi="http://schemas.microsoft.com/office/word/2010/wordprocessingInk" xmlns:wne="http://schemas.microsoft.com/office/word/2006/wordml" xmlns:wps="http://schemas.microsoft.com/office/word/2010/wordprocessingShape" mc:Ignorable="w14 w15 wp14">
   <w:p/>
 </w:hdr>
 </file>
 
 <file path=word/numbering.xml><?xml version="1.0" encoding="utf-8"?>
-<w:numbering xmlns:wpc="http://schemas.microsoft.com/office/word/2010/wordprocessingCanvas" xmlns:cx="http://schemas.microsoft.com/office/drawing/2014/chartex" xmlns:cx1="http://schemas.microsoft.com/office/drawing/2015/9/8/chartex" xmlns:cx2="http://schemas.microsoft.com/office/drawing/2015/10/21/chartex" xmlns:cx3="http://schemas.microsoft.com/office/drawing/2016/5/9/chartex" xmlns:cx4="http://schemas.microsoft.com/office/drawing/2016/5/10/chartex" xmlns:cx5="http://schemas.microsoft.com/office/drawing/2016/5/11/chartex" xmlns:cx6="http://schemas.microsoft.com/office/drawing/2016/5/12/chartex" xmlns:cx7="http://schemas.microsoft.com/office/drawing/2016/5/13/chartex" xmlns:cx8="http://schemas.microsoft.com/office/drawing/2016/5/14/chartex" xmlns:mc="http://schemas.openxmlformats.org/markup-compatibility/2006" xmlns:aink="http://schemas.microsoft.com/office/drawing/2016/ink" xmlns:am3d="http://schemas.microsoft.com/office/drawing/2017/model3d" xmlns:o="urn:schemas-microsoft-com:office:office" xmlns:r="http://schemas.openxmlformats.org/officeDocument/2006/relationships" xmlns:m="http://schemas.openxmlformats.org/officeDocument/2006/math" xmlns:v="urn:schemas-microsoft-com:vml" xmlns:wp14="http://schemas.microsoft.com/office/word/2010/wordprocessingDrawing" xmlns:wp="http://schemas.openxmlformats.org/drawingml/2006/wordprocessingDrawing" xmlns:w10="urn:schemas-microsoft-com:office:word" xmlns:w="http://schemas.openxmlformats.org/wordprocessingml/2006/main" xmlns:w14="http://schemas.microsoft.com/office/word/2010/wordml" xmlns:w15="http://schemas.microsoft.com/office/word/2012/wordml" xmlns:w16cid="http://schemas.microsoft.com/office/word/2016/wordml/cid" xmlns:w16se="http://schemas.microsoft.com/office/word/2015/wordml/symex" xmlns:wpg="http://schemas.microsoft.com/office/word/2010/wordprocessingGroup" xmlns:wpi="http://schemas.microsoft.com/office/word/2010/wordprocessingInk" xmlns:wne="http://schemas.microsoft.com/office/word/2006/wordml" xmlns:wps="http://schemas.microsoft.com/office/word/2010/wordprocessingShape" mc:Ignorable="w14 w15 w16se w16cid wp14">
-  <w:abstractNum w:abstractNumId="0" w15:restartNumberingAfterBreak="0">
+<w:numbering xmlns:wpc="http://schemas.microsoft.com/office/word/2010/wordprocessingCanvas" xmlns:mc="http://schemas.openxmlformats.org/markup-compatibility/2006" xmlns:o="urn:schemas-microsoft-com:office:office" xmlns:r="http://schemas.openxmlformats.org/officeDocument/2006/relationships" xmlns:m="http://schemas.openxmlformats.org/officeDocument/2006/math" xmlns:v="urn:schemas-microsoft-com:vml" xmlns:wp14="http://schemas.microsoft.com/office/word/2010/wordprocessingDrawing" xmlns:wp="http://schemas.openxmlformats.org/drawingml/2006/wordprocessingDrawing" xmlns:w10="urn:schemas-microsoft-com:office:word" xmlns:w="http://schemas.openxmlformats.org/wordprocessingml/2006/main" xmlns:w14="http://schemas.microsoft.com/office/word/2010/wordml" xmlns:w15="http://schemas.microsoft.com/office/word/2012/wordml" xmlns:wpg="http://schemas.microsoft.com/office/word/2010/wordprocessingGroup" xmlns:wpi="http://schemas.microsoft.com/office/word/2010/wordprocessingInk" xmlns:wne="http://schemas.microsoft.com/office/word/2006/wordml" xmlns:wps="http://schemas.microsoft.com/office/word/2010/wordprocessingShape" mc:Ignorable="w14 w15 wp14">
+  <w:abstractNum w:abstractNumId="0">
     <w:nsid w:val="03F63042"/>
     <w:multiLevelType w:val="multilevel"/>
     <w:tmpl w:val="C17E88CE"/>
@@ -39909,7 +39108,7 @@
       </w:rPr>
     </w:lvl>
   </w:abstractNum>
-  <w:abstractNum w:abstractNumId="1" w15:restartNumberingAfterBreak="0">
+  <w:abstractNum w:abstractNumId="1">
     <w:nsid w:val="0CFA1139"/>
     <w:multiLevelType w:val="hybridMultilevel"/>
     <w:tmpl w:val="B5AAD020"/>
@@ -39995,7 +39194,7 @@
       </w:pPr>
     </w:lvl>
   </w:abstractNum>
-  <w:abstractNum w:abstractNumId="2" w15:restartNumberingAfterBreak="0">
+  <w:abstractNum w:abstractNumId="2">
     <w:nsid w:val="0F321FE0"/>
     <w:multiLevelType w:val="hybridMultilevel"/>
     <w:tmpl w:val="E35CC1F4"/>
@@ -40084,7 +39283,7 @@
       </w:pPr>
     </w:lvl>
   </w:abstractNum>
-  <w:abstractNum w:abstractNumId="3" w15:restartNumberingAfterBreak="0">
+  <w:abstractNum w:abstractNumId="3">
     <w:nsid w:val="1825766B"/>
     <w:multiLevelType w:val="hybridMultilevel"/>
     <w:tmpl w:val="7DB61604"/>
@@ -40173,7 +39372,7 @@
       </w:pPr>
     </w:lvl>
   </w:abstractNum>
-  <w:abstractNum w:abstractNumId="4" w15:restartNumberingAfterBreak="0">
+  <w:abstractNum w:abstractNumId="4">
     <w:nsid w:val="1B7161DC"/>
     <w:multiLevelType w:val="multilevel"/>
     <w:tmpl w:val="E592AD0E"/>
@@ -40307,7 +39506,7 @@
       </w:rPr>
     </w:lvl>
   </w:abstractNum>
-  <w:abstractNum w:abstractNumId="5" w15:restartNumberingAfterBreak="0">
+  <w:abstractNum w:abstractNumId="5">
     <w:nsid w:val="1BB63ABD"/>
     <w:multiLevelType w:val="hybridMultilevel"/>
     <w:tmpl w:val="F886E346"/>
@@ -40420,7 +39619,7 @@
       </w:rPr>
     </w:lvl>
   </w:abstractNum>
-  <w:abstractNum w:abstractNumId="6" w15:restartNumberingAfterBreak="0">
+  <w:abstractNum w:abstractNumId="6">
     <w:nsid w:val="1E3934B0"/>
     <w:multiLevelType w:val="hybridMultilevel"/>
     <w:tmpl w:val="ECB2EF1C"/>
@@ -40533,7 +39732,7 @@
       </w:rPr>
     </w:lvl>
   </w:abstractNum>
-  <w:abstractNum w:abstractNumId="7" w15:restartNumberingAfterBreak="0">
+  <w:abstractNum w:abstractNumId="7">
     <w:nsid w:val="1F4257BA"/>
     <w:multiLevelType w:val="hybridMultilevel"/>
     <w:tmpl w:val="8DE86C1A"/>
@@ -40619,7 +39818,7 @@
       </w:pPr>
     </w:lvl>
   </w:abstractNum>
-  <w:abstractNum w:abstractNumId="8" w15:restartNumberingAfterBreak="0">
+  <w:abstractNum w:abstractNumId="8">
     <w:nsid w:val="25A03554"/>
     <w:multiLevelType w:val="hybridMultilevel"/>
     <w:tmpl w:val="6ED098E0"/>
@@ -40705,7 +39904,7 @@
       </w:pPr>
     </w:lvl>
   </w:abstractNum>
-  <w:abstractNum w:abstractNumId="9" w15:restartNumberingAfterBreak="0">
+  <w:abstractNum w:abstractNumId="9">
     <w:nsid w:val="25A71F98"/>
     <w:multiLevelType w:val="hybridMultilevel"/>
     <w:tmpl w:val="6F1264B8"/>
@@ -40818,7 +40017,7 @@
       </w:rPr>
     </w:lvl>
   </w:abstractNum>
-  <w:abstractNum w:abstractNumId="10" w15:restartNumberingAfterBreak="0">
+  <w:abstractNum w:abstractNumId="10">
     <w:nsid w:val="29264873"/>
     <w:multiLevelType w:val="hybridMultilevel"/>
     <w:tmpl w:val="5FDCF3E6"/>
@@ -40931,7 +40130,7 @@
       </w:rPr>
     </w:lvl>
   </w:abstractNum>
-  <w:abstractNum w:abstractNumId="11" w15:restartNumberingAfterBreak="0">
+  <w:abstractNum w:abstractNumId="11">
     <w:nsid w:val="2A8607B7"/>
     <w:multiLevelType w:val="hybridMultilevel"/>
     <w:tmpl w:val="4148E63C"/>
@@ -41020,7 +40219,7 @@
       </w:pPr>
     </w:lvl>
   </w:abstractNum>
-  <w:abstractNum w:abstractNumId="12" w15:restartNumberingAfterBreak="0">
+  <w:abstractNum w:abstractNumId="12">
     <w:nsid w:val="2C3D5B38"/>
     <w:multiLevelType w:val="hybridMultilevel"/>
     <w:tmpl w:val="2160CBEC"/>
@@ -41133,7 +40332,7 @@
       </w:rPr>
     </w:lvl>
   </w:abstractNum>
-  <w:abstractNum w:abstractNumId="13" w15:restartNumberingAfterBreak="0">
+  <w:abstractNum w:abstractNumId="13">
     <w:nsid w:val="309A3C21"/>
     <w:multiLevelType w:val="hybridMultilevel"/>
     <w:tmpl w:val="0A9EA1CA"/>
@@ -41222,7 +40421,7 @@
       </w:pPr>
     </w:lvl>
   </w:abstractNum>
-  <w:abstractNum w:abstractNumId="14" w15:restartNumberingAfterBreak="0">
+  <w:abstractNum w:abstractNumId="14">
     <w:nsid w:val="398F610E"/>
     <w:multiLevelType w:val="hybridMultilevel"/>
     <w:tmpl w:val="5C208D8A"/>
@@ -41311,7 +40510,7 @@
       </w:pPr>
     </w:lvl>
   </w:abstractNum>
-  <w:abstractNum w:abstractNumId="15" w15:restartNumberingAfterBreak="0">
+  <w:abstractNum w:abstractNumId="15">
     <w:nsid w:val="428117D3"/>
     <w:multiLevelType w:val="hybridMultilevel"/>
     <w:tmpl w:val="3FEC9BEA"/>
@@ -41424,7 +40623,7 @@
       </w:rPr>
     </w:lvl>
   </w:abstractNum>
-  <w:abstractNum w:abstractNumId="16" w15:restartNumberingAfterBreak="0">
+  <w:abstractNum w:abstractNumId="16">
     <w:nsid w:val="485C25FE"/>
     <w:multiLevelType w:val="hybridMultilevel"/>
     <w:tmpl w:val="7D825E54"/>
@@ -41537,7 +40736,7 @@
       </w:rPr>
     </w:lvl>
   </w:abstractNum>
-  <w:abstractNum w:abstractNumId="17" w15:restartNumberingAfterBreak="0">
+  <w:abstractNum w:abstractNumId="17">
     <w:nsid w:val="4D5C098A"/>
     <w:multiLevelType w:val="hybridMultilevel"/>
     <w:tmpl w:val="95985ECE"/>
@@ -41628,7 +40827,7 @@
       </w:pPr>
     </w:lvl>
   </w:abstractNum>
-  <w:abstractNum w:abstractNumId="18" w15:restartNumberingAfterBreak="0">
+  <w:abstractNum w:abstractNumId="18">
     <w:nsid w:val="4E20566E"/>
     <w:multiLevelType w:val="hybridMultilevel"/>
     <w:tmpl w:val="218A19FA"/>
@@ -41717,7 +40916,7 @@
       </w:pPr>
     </w:lvl>
   </w:abstractNum>
-  <w:abstractNum w:abstractNumId="19" w15:restartNumberingAfterBreak="0">
+  <w:abstractNum w:abstractNumId="19">
     <w:nsid w:val="4FF41ADD"/>
     <w:multiLevelType w:val="hybridMultilevel"/>
     <w:tmpl w:val="7748A198"/>
@@ -41806,7 +41005,7 @@
       </w:pPr>
     </w:lvl>
   </w:abstractNum>
-  <w:abstractNum w:abstractNumId="20" w15:restartNumberingAfterBreak="0">
+  <w:abstractNum w:abstractNumId="20">
     <w:nsid w:val="52B94A1A"/>
     <w:multiLevelType w:val="hybridMultilevel"/>
     <w:tmpl w:val="6ED098E0"/>
@@ -41892,7 +41091,7 @@
       </w:pPr>
     </w:lvl>
   </w:abstractNum>
-  <w:abstractNum w:abstractNumId="21" w15:restartNumberingAfterBreak="0">
+  <w:abstractNum w:abstractNumId="21">
     <w:nsid w:val="546D18C3"/>
     <w:multiLevelType w:val="hybridMultilevel"/>
     <w:tmpl w:val="6896AFB4"/>
@@ -42005,7 +41204,7 @@
       </w:rPr>
     </w:lvl>
   </w:abstractNum>
-  <w:abstractNum w:abstractNumId="22" w15:restartNumberingAfterBreak="0">
+  <w:abstractNum w:abstractNumId="22">
     <w:nsid w:val="5C6A2440"/>
     <w:multiLevelType w:val="hybridMultilevel"/>
     <w:tmpl w:val="B7782EA4"/>
@@ -42094,7 +41293,7 @@
       </w:pPr>
     </w:lvl>
   </w:abstractNum>
-  <w:abstractNum w:abstractNumId="23" w15:restartNumberingAfterBreak="0">
+  <w:abstractNum w:abstractNumId="23">
     <w:nsid w:val="61EE420E"/>
     <w:multiLevelType w:val="hybridMultilevel"/>
     <w:tmpl w:val="C2DE4476"/>
@@ -42183,7 +41382,7 @@
       </w:pPr>
     </w:lvl>
   </w:abstractNum>
-  <w:abstractNum w:abstractNumId="24" w15:restartNumberingAfterBreak="0">
+  <w:abstractNum w:abstractNumId="24">
     <w:nsid w:val="62715E9D"/>
     <w:multiLevelType w:val="hybridMultilevel"/>
     <w:tmpl w:val="634490AA"/>
@@ -42296,7 +41495,7 @@
       </w:rPr>
     </w:lvl>
   </w:abstractNum>
-  <w:abstractNum w:abstractNumId="25" w15:restartNumberingAfterBreak="0">
+  <w:abstractNum w:abstractNumId="25">
     <w:nsid w:val="678F230B"/>
     <w:multiLevelType w:val="hybridMultilevel"/>
     <w:tmpl w:val="D4F2EBBE"/>
@@ -42387,7 +41586,7 @@
       </w:pPr>
     </w:lvl>
   </w:abstractNum>
-  <w:abstractNum w:abstractNumId="26" w15:restartNumberingAfterBreak="0">
+  <w:abstractNum w:abstractNumId="26">
     <w:nsid w:val="6E917FC4"/>
     <w:multiLevelType w:val="hybridMultilevel"/>
     <w:tmpl w:val="912CA796"/>
@@ -42500,7 +41699,7 @@
       </w:rPr>
     </w:lvl>
   </w:abstractNum>
-  <w:abstractNum w:abstractNumId="27" w15:restartNumberingAfterBreak="0">
+  <w:abstractNum w:abstractNumId="27">
     <w:nsid w:val="6F027FFE"/>
     <w:multiLevelType w:val="hybridMultilevel"/>
     <w:tmpl w:val="271826E8"/>
@@ -42613,7 +41812,7 @@
       </w:rPr>
     </w:lvl>
   </w:abstractNum>
-  <w:abstractNum w:abstractNumId="28" w15:restartNumberingAfterBreak="0">
+  <w:abstractNum w:abstractNumId="28">
     <w:nsid w:val="70221516"/>
     <w:multiLevelType w:val="hybridMultilevel"/>
     <w:tmpl w:val="66729B96"/>
@@ -42702,7 +41901,7 @@
       </w:pPr>
     </w:lvl>
   </w:abstractNum>
-  <w:abstractNum w:abstractNumId="29" w15:restartNumberingAfterBreak="0">
+  <w:abstractNum w:abstractNumId="29">
     <w:nsid w:val="718D735A"/>
     <w:multiLevelType w:val="hybridMultilevel"/>
     <w:tmpl w:val="B5AAD020"/>
@@ -42788,7 +41987,7 @@
       </w:pPr>
     </w:lvl>
   </w:abstractNum>
-  <w:abstractNum w:abstractNumId="30" w15:restartNumberingAfterBreak="0">
+  <w:abstractNum w:abstractNumId="30">
     <w:nsid w:val="73170C02"/>
     <w:multiLevelType w:val="hybridMultilevel"/>
     <w:tmpl w:val="B2C261C0"/>
@@ -42901,7 +42100,7 @@
       </w:rPr>
     </w:lvl>
   </w:abstractNum>
-  <w:abstractNum w:abstractNumId="31" w15:restartNumberingAfterBreak="0">
+  <w:abstractNum w:abstractNumId="31">
     <w:nsid w:val="79242AB6"/>
     <w:multiLevelType w:val="hybridMultilevel"/>
     <w:tmpl w:val="6ED098E0"/>
@@ -43088,7 +42287,7 @@
 </file>
 
 <file path=word/styles.xml><?xml version="1.0" encoding="utf-8"?>
-<w:styles xmlns:mc="http://schemas.openxmlformats.org/markup-compatibility/2006" xmlns:r="http://schemas.openxmlformats.org/officeDocument/2006/relationships" xmlns:w="http://schemas.openxmlformats.org/wordprocessingml/2006/main" xmlns:w14="http://schemas.microsoft.com/office/word/2010/wordml" xmlns:w15="http://schemas.microsoft.com/office/word/2012/wordml" xmlns:w16cid="http://schemas.microsoft.com/office/word/2016/wordml/cid" xmlns:w16se="http://schemas.microsoft.com/office/word/2015/wordml/symex" mc:Ignorable="w14 w15 w16se w16cid">
+<w:styles xmlns:mc="http://schemas.openxmlformats.org/markup-compatibility/2006" xmlns:r="http://schemas.openxmlformats.org/officeDocument/2006/relationships" xmlns:w="http://schemas.openxmlformats.org/wordprocessingml/2006/main" xmlns:w14="http://schemas.microsoft.com/office/word/2010/wordml" xmlns:w15="http://schemas.microsoft.com/office/word/2012/wordml" mc:Ignorable="w14 w15">
   <w:docDefaults>
     <w:rPrDefault>
       <w:rPr>
@@ -43098,7 +42297,7 @@
     </w:rPrDefault>
     <w:pPrDefault/>
   </w:docDefaults>
-  <w:latentStyles w:defLockedState="0" w:defUIPriority="0" w:defSemiHidden="0" w:defUnhideWhenUsed="0" w:defQFormat="0" w:count="375">
+  <w:latentStyles w:defLockedState="0" w:defUIPriority="0" w:defSemiHidden="0" w:defUnhideWhenUsed="0" w:defQFormat="0" w:count="371">
     <w:lsdException w:name="Normal" w:qFormat="1"/>
     <w:lsdException w:name="heading 1" w:qFormat="1"/>
     <w:lsdException w:name="heading 2" w:qFormat="1"/>
@@ -43463,10 +42662,6 @@
     <w:lsdException w:name="List Table 5 Dark Accent 6" w:uiPriority="50"/>
     <w:lsdException w:name="List Table 6 Colorful Accent 6" w:uiPriority="51"/>
     <w:lsdException w:name="List Table 7 Colorful Accent 6" w:uiPriority="52"/>
-    <w:lsdException w:name="Mention" w:semiHidden="1" w:uiPriority="99" w:unhideWhenUsed="1"/>
-    <w:lsdException w:name="Smart Hyperlink" w:semiHidden="1" w:uiPriority="99" w:unhideWhenUsed="1"/>
-    <w:lsdException w:name="Hashtag" w:semiHidden="1" w:uiPriority="99" w:unhideWhenUsed="1"/>
-    <w:lsdException w:name="Unresolved Mention" w:semiHidden="1" w:uiPriority="99" w:unhideWhenUsed="1"/>
   </w:latentStyles>
   <w:style w:type="paragraph" w:default="1" w:styleId="Normal">
     <w:name w:val="Normal"/>
@@ -43798,6 +42993,7 @@
     </w:rPr>
     <w:tblPr>
       <w:jc w:val="center"/>
+      <w:tblInd w:w="0" w:type="dxa"/>
       <w:tblBorders>
         <w:top w:val="single" w:sz="4" w:space="0" w:color="auto"/>
         <w:left w:val="single" w:sz="4" w:space="0" w:color="auto"/>
@@ -43807,7 +43003,9 @@
         <w:insideV w:val="single" w:sz="4" w:space="0" w:color="auto"/>
       </w:tblBorders>
       <w:tblCellMar>
+        <w:top w:w="0" w:type="dxa"/>
         <w:left w:w="57" w:type="dxa"/>
+        <w:bottom w:w="0" w:type="dxa"/>
         <w:right w:w="57" w:type="dxa"/>
       </w:tblCellMar>
     </w:tblPr>
@@ -44062,6 +43260,7 @@
       <w:jc w:val="both"/>
     </w:pPr>
     <w:tblPr>
+      <w:tblInd w:w="0" w:type="dxa"/>
       <w:tblBorders>
         <w:top w:val="single" w:sz="4" w:space="0" w:color="auto"/>
         <w:left w:val="single" w:sz="4" w:space="0" w:color="auto"/>
@@ -44070,6 +43269,12 @@
         <w:insideH w:val="single" w:sz="4" w:space="0" w:color="auto"/>
         <w:insideV w:val="single" w:sz="4" w:space="0" w:color="auto"/>
       </w:tblBorders>
+      <w:tblCellMar>
+        <w:top w:w="0" w:type="dxa"/>
+        <w:left w:w="108" w:type="dxa"/>
+        <w:bottom w:w="0" w:type="dxa"/>
+        <w:right w:w="108" w:type="dxa"/>
+      </w:tblCellMar>
     </w:tblPr>
   </w:style>
   <w:style w:type="paragraph" w:styleId="TableofFigures">
@@ -44475,7 +43680,7 @@
 </file>
 
 <file path=customXml/itemProps1.xml><?xml version="1.0" encoding="utf-8"?>
-<ds:datastoreItem xmlns:ds="http://schemas.openxmlformats.org/officeDocument/2006/customXml" ds:itemID="{9243BF45-DBC6-4E49-B0DD-98A154337F5C}">
+<ds:datastoreItem xmlns:ds="http://schemas.openxmlformats.org/officeDocument/2006/customXml" ds:itemID="{05880000-C935-43DC-A211-C96400DB65BB}">
   <ds:schemaRefs>
     <ds:schemaRef ds:uri="http://schemas.openxmlformats.org/officeDocument/2006/bibliography"/>
   </ds:schemaRefs>

</xml_diff>